<commit_message>
fix errs in all_tl; revise entry md xsl; regenerate entry md
</commit_message>
<xml_diff>
--- a/TEMP/input/p001r_LH_++MHS_PHS_CB_G1/tc_p001r.docx
+++ b/TEMP/input/p001r_LH_++MHS_PHS_CB_G1/tc_p001r.docx
@@ -267,6 +267,16 @@
       </w:pPr>
       <w:r>
         <w:rPr>
+          <w:rFonts w:ascii="Courier New" w:cs="Courier New" w:eastAsia="Courier New" w:hAnsi="Courier New"/>
+          <w:color w:val="0000ff"/>
+          <w:sz w:val="18"/>
+          <w:szCs w:val="18"/>
+          <w:rtl w:val="0"/>
+        </w:rPr>
+        <w:t xml:space="preserve">&lt;pn&gt;</w:t>
+      </w:r>
+      <w:r>
+        <w:rPr>
           <w:color w:val="000000"/>
           <w:rtl w:val="0"/>
         </w:rPr>
@@ -310,7 +320,24 @@
           <w:color w:val="000000"/>
           <w:rtl w:val="0"/>
         </w:rPr>
-        <w:t xml:space="preserve">e Nicolas Coste a la </w:t>
+        <w:t xml:space="preserve">e Nicolas Coste</w:t>
+      </w:r>
+      <w:r>
+        <w:rPr>
+          <w:rFonts w:ascii="Courier New" w:cs="Courier New" w:eastAsia="Courier New" w:hAnsi="Courier New"/>
+          <w:color w:val="0000ff"/>
+          <w:sz w:val="18"/>
+          <w:szCs w:val="18"/>
+          <w:rtl w:val="0"/>
+        </w:rPr>
+        <w:t xml:space="preserve">&lt;/pn&gt;</w:t>
+      </w:r>
+      <w:r>
+        <w:rPr>
+          <w:color w:val="000000"/>
+          <w:rtl w:val="0"/>
+        </w:rPr>
+        <w:t xml:space="preserve"> a la </w:t>
       </w:r>
       <w:r>
         <w:rPr>
@@ -457,6 +484,16 @@
       </w:pPr>
       <w:r>
         <w:rPr>
+          <w:rFonts w:ascii="Courier New" w:cs="Courier New" w:eastAsia="Courier New" w:hAnsi="Courier New"/>
+          <w:color w:val="0000ff"/>
+          <w:sz w:val="18"/>
+          <w:szCs w:val="18"/>
+          <w:rtl w:val="0"/>
+        </w:rPr>
+        <w:t xml:space="preserve">&lt;pn&gt;</w:t>
+      </w:r>
+      <w:r>
+        <w:rPr>
           <w:color w:val="000000"/>
           <w:rtl w:val="0"/>
         </w:rPr>
@@ -500,7 +537,24 @@
           <w:color w:val="000000"/>
           <w:rtl w:val="0"/>
         </w:rPr>
-        <w:t xml:space="preserve">e Jehan Cousin qui demeure au </w:t>
+        <w:t xml:space="preserve">e Jehan Cousin</w:t>
+      </w:r>
+      <w:r>
+        <w:rPr>
+          <w:rFonts w:ascii="Courier New" w:cs="Courier New" w:eastAsia="Courier New" w:hAnsi="Courier New"/>
+          <w:color w:val="0000ff"/>
+          <w:sz w:val="18"/>
+          <w:szCs w:val="18"/>
+          <w:rtl w:val="0"/>
+        </w:rPr>
+        <w:t xml:space="preserve">&lt;/pn&gt;</w:t>
+      </w:r>
+      <w:r>
+        <w:rPr>
+          <w:color w:val="000000"/>
+          <w:rtl w:val="0"/>
+        </w:rPr>
+        <w:t xml:space="preserve"> qui demeure au </w:t>
       </w:r>
       <w:r>
         <w:rPr>
@@ -627,6 +681,16 @@
       </w:pPr>
       <w:r>
         <w:rPr>
+          <w:rFonts w:ascii="Courier New" w:cs="Courier New" w:eastAsia="Courier New" w:hAnsi="Courier New"/>
+          <w:color w:val="0000ff"/>
+          <w:sz w:val="18"/>
+          <w:szCs w:val="18"/>
+          <w:rtl w:val="0"/>
+        </w:rPr>
+        <w:t xml:space="preserve">&lt;pro&gt;</w:t>
+      </w:r>
+      <w:r>
+        <w:rPr>
           <w:color w:val="000000"/>
           <w:rtl w:val="0"/>
         </w:rPr>
@@ -635,6 +699,16 @@
       <w:r>
         <w:rPr>
           <w:rFonts w:ascii="Courier New" w:cs="Courier New" w:eastAsia="Courier New" w:hAnsi="Courier New"/>
+          <w:color w:val="0000ff"/>
+          <w:sz w:val="18"/>
+          <w:szCs w:val="18"/>
+          <w:rtl w:val="0"/>
+        </w:rPr>
+        <w:t xml:space="preserve">&lt;/pro&gt;</w:t>
+      </w:r>
+      <w:r>
+        <w:rPr>
+          <w:rFonts w:ascii="Courier New" w:cs="Courier New" w:eastAsia="Courier New" w:hAnsi="Courier New"/>
           <w:color w:val="a9a9a9"/>
           <w:sz w:val="18"/>
           <w:szCs w:val="18"/>
@@ -664,6 +738,16 @@
           <w:color w:val="000000"/>
         </w:rPr>
       </w:pPr>
+      <w:r>
+        <w:rPr>
+          <w:rFonts w:ascii="Courier New" w:cs="Courier New" w:eastAsia="Courier New" w:hAnsi="Courier New"/>
+          <w:color w:val="0000ff"/>
+          <w:sz w:val="18"/>
+          <w:szCs w:val="18"/>
+          <w:rtl w:val="0"/>
+        </w:rPr>
+        <w:t xml:space="preserve">&lt;pn&gt;</w:t>
+      </w:r>
       <w:r>
         <w:rPr>
           <w:color w:val="000000"/>
@@ -709,7 +793,24 @@
           <w:color w:val="000000"/>
           <w:rtl w:val="0"/>
         </w:rPr>
-        <w:t xml:space="preserve">e Jehan Garnier a la </w:t>
+        <w:t xml:space="preserve">e Jehan Garnier</w:t>
+      </w:r>
+      <w:r>
+        <w:rPr>
+          <w:rFonts w:ascii="Courier New" w:cs="Courier New" w:eastAsia="Courier New" w:hAnsi="Courier New"/>
+          <w:color w:val="0000ff"/>
+          <w:sz w:val="18"/>
+          <w:szCs w:val="18"/>
+          <w:rtl w:val="0"/>
+        </w:rPr>
+        <w:t xml:space="preserve">&lt;/pn&gt;</w:t>
+      </w:r>
+      <w:r>
+        <w:rPr>
+          <w:color w:val="000000"/>
+          <w:rtl w:val="0"/>
+        </w:rPr>
+        <w:t xml:space="preserve"> a la </w:t>
       </w:r>
       <w:r>
         <w:rPr>
@@ -908,17 +1009,34 @@
           <w:color w:val="000000"/>
           <w:rtl w:val="0"/>
         </w:rPr>
-        <w:t xml:space="preserve">fleur de pastel</w:t>
-      </w:r>
-      <w:r>
-        <w:rPr>
-          <w:rFonts w:ascii="Courier New" w:cs="Courier New" w:eastAsia="Courier New" w:hAnsi="Courier New"/>
-          <w:color w:val="0000ff"/>
-          <w:sz w:val="18"/>
-          <w:szCs w:val="18"/>
-          <w:rtl w:val="0"/>
-        </w:rPr>
-        <w:t xml:space="preserve">&lt;/m&gt;</w:t>
+        <w:t xml:space="preserve">fleur de </w:t>
+      </w:r>
+      <w:r>
+        <w:rPr>
+          <w:rFonts w:ascii="Courier New" w:cs="Courier New" w:eastAsia="Courier New" w:hAnsi="Courier New"/>
+          <w:color w:val="0000ff"/>
+          <w:sz w:val="18"/>
+          <w:szCs w:val="18"/>
+          <w:rtl w:val="0"/>
+        </w:rPr>
+        <w:t xml:space="preserve">&lt;pa&gt;</w:t>
+      </w:r>
+      <w:r>
+        <w:rPr>
+          <w:color w:val="000000"/>
+          <w:rtl w:val="0"/>
+        </w:rPr>
+        <w:t xml:space="preserve">pastel</w:t>
+      </w:r>
+      <w:r>
+        <w:rPr>
+          <w:rFonts w:ascii="Courier New" w:cs="Courier New" w:eastAsia="Courier New" w:hAnsi="Courier New"/>
+          <w:color w:val="0000ff"/>
+          <w:sz w:val="18"/>
+          <w:szCs w:val="18"/>
+          <w:rtl w:val="0"/>
+        </w:rPr>
+        <w:t xml:space="preserve">&lt;/pa&gt;&lt;/m&gt;</w:t>
       </w:r>
       <w:r>
         <w:rPr>
@@ -2349,7 +2467,10 @@
         <w:shd w:fill="auto" w:val="clear"/>
         <w:contextualSpacing w:val="0"/>
         <w:rPr>
-          <w:color w:val="000000"/>
+          <w:rFonts w:ascii="Courier New" w:cs="Courier New" w:eastAsia="Courier New" w:hAnsi="Courier New"/>
+          <w:color w:val="7f6000"/>
+          <w:sz w:val="18"/>
+          <w:szCs w:val="18"/>
         </w:rPr>
       </w:pPr>
       <w:r>
@@ -2369,34 +2490,54 @@
         </w:rPr>
         <w:t xml:space="preserve">&lt;/ab&gt;</w:t>
       </w:r>
-      <w:r>
-        <w:rPr>
-          <w:rtl w:val="0"/>
-        </w:rPr>
-      </w:r>
-    </w:p>
-    <w:p>
-      <w:pPr>
-        <w:widowControl w:val="0"/>
-        <w:pBdr>
-          <w:top w:space="0" w:sz="0" w:val="nil"/>
-          <w:left w:space="0" w:sz="0" w:val="nil"/>
-          <w:bottom w:space="0" w:sz="0" w:val="nil"/>
-          <w:right w:space="0" w:sz="0" w:val="nil"/>
-          <w:between w:space="0" w:sz="0" w:val="nil"/>
-        </w:pBdr>
-        <w:shd w:fill="auto" w:val="clear"/>
-        <w:contextualSpacing w:val="0"/>
-        <w:rPr>
-          <w:color w:val="000000"/>
-        </w:rPr>
-      </w:pPr>
-      <w:r>
+    </w:p>
+    <w:p>
+      <w:pPr>
+        <w:widowControl w:val="0"/>
+        <w:pBdr>
+          <w:top w:space="0" w:sz="0" w:val="nil"/>
+          <w:left w:space="0" w:sz="0" w:val="nil"/>
+          <w:bottom w:space="0" w:sz="0" w:val="nil"/>
+          <w:right w:space="0" w:sz="0" w:val="nil"/>
+          <w:between w:space="0" w:sz="0" w:val="nil"/>
+        </w:pBdr>
+        <w:shd w:fill="auto" w:val="clear"/>
+        <w:contextualSpacing w:val="0"/>
         <w:rPr>
           <w:rFonts w:ascii="Courier New" w:cs="Courier New" w:eastAsia="Courier New" w:hAnsi="Courier New"/>
           <w:color w:val="7f6000"/>
           <w:sz w:val="18"/>
           <w:szCs w:val="18"/>
+        </w:rPr>
+      </w:pPr>
+      <w:r>
+        <w:rPr>
+          <w:rtl w:val="0"/>
+        </w:rPr>
+      </w:r>
+    </w:p>
+    <w:p>
+      <w:pPr>
+        <w:widowControl w:val="0"/>
+        <w:pBdr>
+          <w:top w:space="0" w:sz="0" w:val="nil"/>
+          <w:left w:space="0" w:sz="0" w:val="nil"/>
+          <w:bottom w:space="0" w:sz="0" w:val="nil"/>
+          <w:right w:space="0" w:sz="0" w:val="nil"/>
+          <w:between w:space="0" w:sz="0" w:val="nil"/>
+        </w:pBdr>
+        <w:shd w:fill="auto" w:val="clear"/>
+        <w:contextualSpacing w:val="0"/>
+        <w:rPr>
+          <w:color w:val="000000"/>
+        </w:rPr>
+      </w:pPr>
+      <w:r>
+        <w:rPr>
+          <w:rFonts w:ascii="Courier New" w:cs="Courier New" w:eastAsia="Courier New" w:hAnsi="Courier New"/>
+          <w:color w:val="7f6000"/>
+          <w:sz w:val="18"/>
+          <w:szCs w:val="18"/>
           <w:rtl w:val="0"/>
         </w:rPr>
         <w:t xml:space="preserve">&lt;ab&gt;</w:t>
@@ -2626,7 +2767,34 @@
           <w:color w:val="000000"/>
           <w:rtl w:val="0"/>
         </w:rPr>
-        <w:t xml:space="preserve">Arithmetique de Savonne</w:t>
+        <w:t xml:space="preserve">Arithmetique de </w:t>
+      </w:r>
+      <w:r>
+        <w:rPr>
+          <w:rFonts w:ascii="Courier New" w:cs="Courier New" w:eastAsia="Courier New" w:hAnsi="Courier New"/>
+          <w:color w:val="0000ff"/>
+          <w:sz w:val="18"/>
+          <w:szCs w:val="18"/>
+          <w:rtl w:val="0"/>
+        </w:rPr>
+        <w:t xml:space="preserve">&lt;pn&gt;</w:t>
+      </w:r>
+      <w:r>
+        <w:rPr>
+          <w:color w:val="000000"/>
+          <w:rtl w:val="0"/>
+        </w:rPr>
+        <w:t xml:space="preserve">Savonne</w:t>
+      </w:r>
+      <w:r>
+        <w:rPr>
+          <w:rFonts w:ascii="Courier New" w:cs="Courier New" w:eastAsia="Courier New" w:hAnsi="Courier New"/>
+          <w:color w:val="0000ff"/>
+          <w:sz w:val="18"/>
+          <w:szCs w:val="18"/>
+          <w:rtl w:val="0"/>
+        </w:rPr>
+        <w:t xml:space="preserve">&lt;/pn&gt;</w:t>
       </w:r>
       <w:r>
         <w:rPr>
@@ -2926,6 +3094,16 @@
       </w:pPr>
       <w:r>
         <w:rPr>
+          <w:rFonts w:ascii="Courier New" w:cs="Courier New" w:eastAsia="Courier New" w:hAnsi="Courier New"/>
+          <w:color w:val="0000ff"/>
+          <w:sz w:val="18"/>
+          <w:szCs w:val="18"/>
+          <w:rtl w:val="0"/>
+        </w:rPr>
+        <w:t xml:space="preserve">&lt;pn&gt;</w:t>
+      </w:r>
+      <w:r>
+        <w:rPr>
           <w:color w:val="000000"/>
           <w:rtl w:val="0"/>
         </w:rPr>
@@ -2934,6 +3112,16 @@
       <w:r>
         <w:rPr>
           <w:rFonts w:ascii="Courier New" w:cs="Courier New" w:eastAsia="Courier New" w:hAnsi="Courier New"/>
+          <w:color w:val="0000ff"/>
+          <w:sz w:val="18"/>
+          <w:szCs w:val="18"/>
+          <w:rtl w:val="0"/>
+        </w:rPr>
+        <w:t xml:space="preserve">&lt;/pn&gt;</w:t>
+      </w:r>
+      <w:r>
+        <w:rPr>
+          <w:rFonts w:ascii="Courier New" w:cs="Courier New" w:eastAsia="Courier New" w:hAnsi="Courier New"/>
           <w:color w:val="a9a9a9"/>
           <w:sz w:val="18"/>
           <w:szCs w:val="18"/>
@@ -2965,6 +3153,16 @@
       </w:pPr>
       <w:r>
         <w:rPr>
+          <w:rFonts w:ascii="Courier New" w:cs="Courier New" w:eastAsia="Courier New" w:hAnsi="Courier New"/>
+          <w:color w:val="0000ff"/>
+          <w:sz w:val="18"/>
+          <w:szCs w:val="18"/>
+          <w:rtl w:val="0"/>
+        </w:rPr>
+        <w:t xml:space="preserve">&lt;pn&gt;</w:t>
+      </w:r>
+      <w:r>
+        <w:rPr>
           <w:color w:val="000000"/>
           <w:rtl w:val="0"/>
         </w:rPr>
@@ -2973,6 +3171,16 @@
       <w:r>
         <w:rPr>
           <w:rFonts w:ascii="Courier New" w:cs="Courier New" w:eastAsia="Courier New" w:hAnsi="Courier New"/>
+          <w:color w:val="0000ff"/>
+          <w:sz w:val="18"/>
+          <w:szCs w:val="18"/>
+          <w:rtl w:val="0"/>
+        </w:rPr>
+        <w:t xml:space="preserve">&lt;/pn&gt;</w:t>
+      </w:r>
+      <w:r>
+        <w:rPr>
+          <w:rFonts w:ascii="Courier New" w:cs="Courier New" w:eastAsia="Courier New" w:hAnsi="Courier New"/>
           <w:color w:val="a9a9a9"/>
           <w:sz w:val="18"/>
           <w:szCs w:val="18"/>
@@ -3027,7 +3235,7 @@
           <w:szCs w:val="18"/>
           <w:rtl w:val="0"/>
         </w:rPr>
-        <w:t xml:space="preserve">&lt;/figure&gt;</w:t>
+        <w:t xml:space="preserve">&lt;/figure&gt;&lt;pn&gt;</w:t>
       </w:r>
       <w:r>
         <w:rPr>
@@ -3085,6 +3293,16 @@
       </w:r>
       <w:r>
         <w:rPr>
+          <w:rFonts w:ascii="Courier New" w:cs="Courier New" w:eastAsia="Courier New" w:hAnsi="Courier New"/>
+          <w:color w:val="0000ff"/>
+          <w:sz w:val="18"/>
+          <w:szCs w:val="18"/>
+          <w:rtl w:val="0"/>
+        </w:rPr>
+        <w:t xml:space="preserve">&lt;/pn&gt;</w:t>
+      </w:r>
+      <w:r>
+        <w:rPr>
           <w:color w:val="000000"/>
           <w:rtl w:val="0"/>
         </w:rPr>
@@ -3105,7 +3323,7 @@
           <w:color w:val="000000"/>
           <w:rtl w:val="0"/>
         </w:rPr>
-        <w:t xml:space="preserve">inventeur</w:t>
+        <w:t xml:space="preserve">inventeur des rustiques figulines</w:t>
       </w:r>
       <w:r>
         <w:rPr>
@@ -3122,7 +3340,34 @@
           <w:color w:val="000000"/>
           <w:rtl w:val="0"/>
         </w:rPr>
-        <w:t xml:space="preserve"> des rustiques figulines du roy</w:t>
+        <w:t xml:space="preserve"> du </w:t>
+      </w:r>
+      <w:r>
+        <w:rPr>
+          <w:rFonts w:ascii="Courier New" w:cs="Courier New" w:eastAsia="Courier New" w:hAnsi="Courier New"/>
+          <w:color w:val="0000ff"/>
+          <w:sz w:val="18"/>
+          <w:szCs w:val="18"/>
+          <w:rtl w:val="0"/>
+        </w:rPr>
+        <w:t xml:space="preserve">&lt;pro&gt;&lt;pn&gt;</w:t>
+      </w:r>
+      <w:r>
+        <w:rPr>
+          <w:color w:val="000000"/>
+          <w:rtl w:val="0"/>
+        </w:rPr>
+        <w:t xml:space="preserve">roy</w:t>
+      </w:r>
+      <w:r>
+        <w:rPr>
+          <w:rFonts w:ascii="Courier New" w:cs="Courier New" w:eastAsia="Courier New" w:hAnsi="Courier New"/>
+          <w:color w:val="0000ff"/>
+          <w:sz w:val="18"/>
+          <w:szCs w:val="18"/>
+          <w:rtl w:val="0"/>
+        </w:rPr>
+        <w:t xml:space="preserve">&lt;/pn&gt;&lt;/pro&gt;</w:t>
       </w:r>
       <w:r>
         <w:rPr>
@@ -3161,7 +3406,34 @@
           <w:color w:val="000000"/>
           <w:rtl w:val="0"/>
         </w:rPr>
-        <w:t xml:space="preserve">et de la royne mere</w:t>
+        <w:t xml:space="preserve">et de la </w:t>
+      </w:r>
+      <w:r>
+        <w:rPr>
+          <w:rFonts w:ascii="Courier New" w:cs="Courier New" w:eastAsia="Courier New" w:hAnsi="Courier New"/>
+          <w:color w:val="0000ff"/>
+          <w:sz w:val="18"/>
+          <w:szCs w:val="18"/>
+          <w:rtl w:val="0"/>
+        </w:rPr>
+        <w:t xml:space="preserve">&lt;pro&gt;&lt;pn&gt;</w:t>
+      </w:r>
+      <w:r>
+        <w:rPr>
+          <w:color w:val="000000"/>
+          <w:rtl w:val="0"/>
+        </w:rPr>
+        <w:t xml:space="preserve">royne mere</w:t>
+      </w:r>
+      <w:r>
+        <w:rPr>
+          <w:rFonts w:ascii="Courier New" w:cs="Courier New" w:eastAsia="Courier New" w:hAnsi="Courier New"/>
+          <w:color w:val="0000ff"/>
+          <w:sz w:val="18"/>
+          <w:szCs w:val="18"/>
+          <w:rtl w:val="0"/>
+        </w:rPr>
+        <w:t xml:space="preserve">&lt;/pn&gt;&lt;/pro&gt;</w:t>
       </w:r>
       <w:r>
         <w:rPr>
@@ -3567,7 +3839,7 @@
           <w:szCs w:val="18"/>
           <w:rtl w:val="0"/>
         </w:rPr>
-        <w:t xml:space="preserve">&lt;/div&gt;</w:t>
+        <w:t xml:space="preserve">&lt;</w:t>
       </w:r>
       <w:commentRangeEnd w:id="5"/>
       <w:r>
@@ -3575,56 +3847,66 @@
       </w:r>
       <w:r>
         <w:rPr>
-          <w:rtl w:val="0"/>
-        </w:rPr>
-      </w:r>
-    </w:p>
-    <w:p>
-      <w:pPr>
-        <w:widowControl w:val="0"/>
-        <w:pBdr>
-          <w:top w:space="0" w:sz="0" w:val="nil"/>
-          <w:left w:space="0" w:sz="0" w:val="nil"/>
-          <w:bottom w:space="0" w:sz="0" w:val="nil"/>
-          <w:right w:space="0" w:sz="0" w:val="nil"/>
-          <w:between w:space="0" w:sz="0" w:val="nil"/>
-        </w:pBdr>
-        <w:shd w:fill="auto" w:val="clear"/>
-        <w:contextualSpacing w:val="0"/>
-        <w:rPr>
-          <w:color w:val="000000"/>
-        </w:rPr>
-      </w:pPr>
-      <w:r>
-        <w:rPr>
-          <w:rtl w:val="0"/>
-        </w:rPr>
-      </w:r>
-    </w:p>
-    <w:p>
-      <w:pPr>
-        <w:widowControl w:val="0"/>
-        <w:pBdr>
-          <w:top w:space="0" w:sz="0" w:val="nil"/>
-          <w:left w:space="0" w:sz="0" w:val="nil"/>
-          <w:bottom w:space="0" w:sz="0" w:val="nil"/>
-          <w:right w:space="0" w:sz="0" w:val="nil"/>
-          <w:between w:space="0" w:sz="0" w:val="nil"/>
-        </w:pBdr>
-        <w:shd w:fill="auto" w:val="clear"/>
-        <w:contextualSpacing w:val="0"/>
-        <w:rPr>
-          <w:color w:val="000000"/>
-        </w:rPr>
-      </w:pPr>
-      <w:r>
-        <w:rPr>
           <w:rFonts w:ascii="Courier New" w:cs="Courier New" w:eastAsia="Courier New" w:hAnsi="Courier New"/>
           <w:color w:val="7f6000"/>
           <w:sz w:val="18"/>
           <w:szCs w:val="18"/>
           <w:rtl w:val="0"/>
         </w:rPr>
+        <w:t xml:space="preserve">/div&gt;</w:t>
+      </w:r>
+      <w:r>
+        <w:rPr>
+          <w:rtl w:val="0"/>
+        </w:rPr>
+      </w:r>
+    </w:p>
+    <w:p>
+      <w:pPr>
+        <w:widowControl w:val="0"/>
+        <w:pBdr>
+          <w:top w:space="0" w:sz="0" w:val="nil"/>
+          <w:left w:space="0" w:sz="0" w:val="nil"/>
+          <w:bottom w:space="0" w:sz="0" w:val="nil"/>
+          <w:right w:space="0" w:sz="0" w:val="nil"/>
+          <w:between w:space="0" w:sz="0" w:val="nil"/>
+        </w:pBdr>
+        <w:shd w:fill="auto" w:val="clear"/>
+        <w:contextualSpacing w:val="0"/>
+        <w:rPr>
+          <w:color w:val="000000"/>
+        </w:rPr>
+      </w:pPr>
+      <w:r>
+        <w:rPr>
+          <w:rtl w:val="0"/>
+        </w:rPr>
+      </w:r>
+    </w:p>
+    <w:p>
+      <w:pPr>
+        <w:widowControl w:val="0"/>
+        <w:pBdr>
+          <w:top w:space="0" w:sz="0" w:val="nil"/>
+          <w:left w:space="0" w:sz="0" w:val="nil"/>
+          <w:bottom w:space="0" w:sz="0" w:val="nil"/>
+          <w:right w:space="0" w:sz="0" w:val="nil"/>
+          <w:between w:space="0" w:sz="0" w:val="nil"/>
+        </w:pBdr>
+        <w:shd w:fill="auto" w:val="clear"/>
+        <w:contextualSpacing w:val="0"/>
+        <w:rPr>
+          <w:color w:val="000000"/>
+        </w:rPr>
+      </w:pPr>
+      <w:r>
+        <w:rPr>
+          <w:rFonts w:ascii="Courier New" w:cs="Courier New" w:eastAsia="Courier New" w:hAnsi="Courier New"/>
+          <w:color w:val="7f6000"/>
+          <w:sz w:val="18"/>
+          <w:szCs w:val="18"/>
+          <w:rtl w:val="0"/>
+        </w:rPr>
         <w:t xml:space="preserve">&lt;div&gt;</w:t>
       </w:r>
       <w:r>
@@ -3807,7 +4089,7 @@
           <w:szCs w:val="18"/>
           <w:rtl w:val="0"/>
         </w:rPr>
-        <w:t xml:space="preserve">&lt;la/&gt;</w:t>
+        <w:t xml:space="preserve">&lt;la/&gt;&lt;pn&gt;</w:t>
       </w:r>
       <w:r>
         <w:rPr>
@@ -3832,6 +4114,16 @@
       <w:r>
         <w:rPr>
           <w:rFonts w:ascii="Courier New" w:cs="Courier New" w:eastAsia="Courier New" w:hAnsi="Courier New"/>
+          <w:color w:val="0000ff"/>
+          <w:sz w:val="18"/>
+          <w:szCs w:val="18"/>
+          <w:rtl w:val="0"/>
+        </w:rPr>
+        <w:t xml:space="preserve">&lt;/pn&gt;</w:t>
+      </w:r>
+      <w:r>
+        <w:rPr>
+          <w:rFonts w:ascii="Courier New" w:cs="Courier New" w:eastAsia="Courier New" w:hAnsi="Courier New"/>
           <w:color w:val="a9a9a9"/>
           <w:sz w:val="18"/>
           <w:szCs w:val="18"/>
@@ -3861,6 +4153,16 @@
           <w:color w:val="000000"/>
         </w:rPr>
       </w:pPr>
+      <w:r>
+        <w:rPr>
+          <w:rFonts w:ascii="Courier New" w:cs="Courier New" w:eastAsia="Courier New" w:hAnsi="Courier New"/>
+          <w:color w:val="0000ff"/>
+          <w:sz w:val="18"/>
+          <w:szCs w:val="18"/>
+          <w:rtl w:val="0"/>
+        </w:rPr>
+        <w:t xml:space="preserve">&lt;pn&gt;</w:t>
+      </w:r>
       <w:r>
         <w:rPr>
           <w:color w:val="000000"/>
@@ -3898,6 +4200,16 @@
       <w:r>
         <w:rPr>
           <w:rFonts w:ascii="Courier New" w:cs="Courier New" w:eastAsia="Courier New" w:hAnsi="Courier New"/>
+          <w:color w:val="0000ff"/>
+          <w:sz w:val="18"/>
+          <w:szCs w:val="18"/>
+          <w:rtl w:val="0"/>
+        </w:rPr>
+        <w:t xml:space="preserve">&lt;/pn&gt;</w:t>
+      </w:r>
+      <w:r>
+        <w:rPr>
+          <w:rFonts w:ascii="Courier New" w:cs="Courier New" w:eastAsia="Courier New" w:hAnsi="Courier New"/>
           <w:color w:val="a9a9a9"/>
           <w:sz w:val="18"/>
           <w:szCs w:val="18"/>
@@ -3929,6 +4241,16 @@
       </w:pPr>
       <w:r>
         <w:rPr>
+          <w:rFonts w:ascii="Courier New" w:cs="Courier New" w:eastAsia="Courier New" w:hAnsi="Courier New"/>
+          <w:color w:val="0000ff"/>
+          <w:sz w:val="18"/>
+          <w:szCs w:val="18"/>
+          <w:rtl w:val="0"/>
+        </w:rPr>
+        <w:t xml:space="preserve">&lt;pn&gt;</w:t>
+      </w:r>
+      <w:r>
+        <w:rPr>
           <w:color w:val="000000"/>
           <w:rtl w:val="0"/>
         </w:rPr>
@@ -3937,6 +4259,16 @@
       <w:r>
         <w:rPr>
           <w:rFonts w:ascii="Courier New" w:cs="Courier New" w:eastAsia="Courier New" w:hAnsi="Courier New"/>
+          <w:color w:val="0000ff"/>
+          <w:sz w:val="18"/>
+          <w:szCs w:val="18"/>
+          <w:rtl w:val="0"/>
+        </w:rPr>
+        <w:t xml:space="preserve">&lt;/pn&gt;</w:t>
+      </w:r>
+      <w:r>
+        <w:rPr>
+          <w:rFonts w:ascii="Courier New" w:cs="Courier New" w:eastAsia="Courier New" w:hAnsi="Courier New"/>
           <w:color w:val="a9a9a9"/>
           <w:sz w:val="18"/>
           <w:szCs w:val="18"/>
@@ -3968,6 +4300,16 @@
       </w:pPr>
       <w:r>
         <w:rPr>
+          <w:rFonts w:ascii="Courier New" w:cs="Courier New" w:eastAsia="Courier New" w:hAnsi="Courier New"/>
+          <w:color w:val="0000ff"/>
+          <w:sz w:val="18"/>
+          <w:szCs w:val="18"/>
+          <w:rtl w:val="0"/>
+        </w:rPr>
+        <w:t xml:space="preserve">&lt;pn&gt;</w:t>
+      </w:r>
+      <w:r>
+        <w:rPr>
           <w:color w:val="000000"/>
           <w:rtl w:val="0"/>
         </w:rPr>
@@ -3989,6 +4331,16 @@
       <w:r>
         <w:rPr>
           <w:rFonts w:ascii="Courier New" w:cs="Courier New" w:eastAsia="Courier New" w:hAnsi="Courier New"/>
+          <w:color w:val="0000ff"/>
+          <w:sz w:val="18"/>
+          <w:szCs w:val="18"/>
+          <w:rtl w:val="0"/>
+        </w:rPr>
+        <w:t xml:space="preserve">&lt;/pn&gt;</w:t>
+      </w:r>
+      <w:r>
+        <w:rPr>
+          <w:rFonts w:ascii="Courier New" w:cs="Courier New" w:eastAsia="Courier New" w:hAnsi="Courier New"/>
           <w:color w:val="a9a9a9"/>
           <w:sz w:val="18"/>
           <w:szCs w:val="18"/>
@@ -4098,10 +4450,37 @@
       </w:pPr>
       <w:r>
         <w:rPr>
-          <w:color w:val="000000"/>
-          <w:rtl w:val="0"/>
-        </w:rPr>
-        <w:t xml:space="preserve">Servius in Aeneid</w:t>
+          <w:rFonts w:ascii="Courier New" w:cs="Courier New" w:eastAsia="Courier New" w:hAnsi="Courier New"/>
+          <w:color w:val="0000ff"/>
+          <w:sz w:val="18"/>
+          <w:szCs w:val="18"/>
+          <w:rtl w:val="0"/>
+        </w:rPr>
+        <w:t xml:space="preserve">&lt;pn&gt;</w:t>
+      </w:r>
+      <w:r>
+        <w:rPr>
+          <w:color w:val="000000"/>
+          <w:rtl w:val="0"/>
+        </w:rPr>
+        <w:t xml:space="preserve">Servius</w:t>
+      </w:r>
+      <w:r>
+        <w:rPr>
+          <w:rFonts w:ascii="Courier New" w:cs="Courier New" w:eastAsia="Courier New" w:hAnsi="Courier New"/>
+          <w:color w:val="0000ff"/>
+          <w:sz w:val="18"/>
+          <w:szCs w:val="18"/>
+          <w:rtl w:val="0"/>
+        </w:rPr>
+        <w:t xml:space="preserve">&lt;/pn&gt;</w:t>
+      </w:r>
+      <w:r>
+        <w:rPr>
+          <w:color w:val="000000"/>
+          <w:rtl w:val="0"/>
+        </w:rPr>
+        <w:t xml:space="preserve"> in Aeneid</w:t>
       </w:r>
       <w:r>
         <w:rPr>
@@ -4164,6 +4543,16 @@
       </w:pPr>
       <w:r>
         <w:rPr>
+          <w:rFonts w:ascii="Courier New" w:cs="Courier New" w:eastAsia="Courier New" w:hAnsi="Courier New"/>
+          <w:color w:val="0000ff"/>
+          <w:sz w:val="18"/>
+          <w:szCs w:val="18"/>
+          <w:rtl w:val="0"/>
+        </w:rPr>
+        <w:t xml:space="preserve">&lt;pn&gt;</w:t>
+      </w:r>
+      <w:r>
+        <w:rPr>
           <w:color w:val="000000"/>
           <w:rtl w:val="0"/>
         </w:rPr>
@@ -4172,6 +4561,16 @@
       <w:r>
         <w:rPr>
           <w:rFonts w:ascii="Courier New" w:cs="Courier New" w:eastAsia="Courier New" w:hAnsi="Courier New"/>
+          <w:color w:val="0000ff"/>
+          <w:sz w:val="18"/>
+          <w:szCs w:val="18"/>
+          <w:rtl w:val="0"/>
+        </w:rPr>
+        <w:t xml:space="preserve">&lt;/pn&gt;</w:t>
+      </w:r>
+      <w:r>
+        <w:rPr>
+          <w:rFonts w:ascii="Courier New" w:cs="Courier New" w:eastAsia="Courier New" w:hAnsi="Courier New"/>
           <w:color w:val="a9a9a9"/>
           <w:sz w:val="18"/>
           <w:szCs w:val="18"/>
@@ -4245,7 +4644,24 @@
           <w:color w:val="000000"/>
           <w:rtl w:val="0"/>
         </w:rPr>
-        <w:t xml:space="preserve">Alexander ab Alex</w:t>
+        <w:t xml:space="preserve">Alexander ab </w:t>
+      </w:r>
+      <w:r>
+        <w:rPr>
+          <w:rFonts w:ascii="Courier New" w:cs="Courier New" w:eastAsia="Courier New" w:hAnsi="Courier New"/>
+          <w:color w:val="0000ff"/>
+          <w:sz w:val="18"/>
+          <w:szCs w:val="18"/>
+          <w:rtl w:val="0"/>
+        </w:rPr>
+        <w:t xml:space="preserve">&lt;pl&gt;</w:t>
+      </w:r>
+      <w:r>
+        <w:rPr>
+          <w:color w:val="000000"/>
+          <w:rtl w:val="0"/>
+        </w:rPr>
+        <w:t xml:space="preserve">Alex</w:t>
       </w:r>
       <w:r>
         <w:rPr>
@@ -4277,6 +4693,16 @@
       <w:r>
         <w:rPr>
           <w:rFonts w:ascii="Courier New" w:cs="Courier New" w:eastAsia="Courier New" w:hAnsi="Courier New"/>
+          <w:color w:val="0000ff"/>
+          <w:sz w:val="18"/>
+          <w:szCs w:val="18"/>
+          <w:rtl w:val="0"/>
+        </w:rPr>
+        <w:t xml:space="preserve">&lt;/pl&gt;</w:t>
+      </w:r>
+      <w:r>
+        <w:rPr>
+          <w:rFonts w:ascii="Courier New" w:cs="Courier New" w:eastAsia="Courier New" w:hAnsi="Courier New"/>
           <w:color w:val="a9a9a9"/>
           <w:sz w:val="18"/>
           <w:szCs w:val="18"/>
@@ -4308,6 +4734,16 @@
       </w:pPr>
       <w:r>
         <w:rPr>
+          <w:rFonts w:ascii="Courier New" w:cs="Courier New" w:eastAsia="Courier New" w:hAnsi="Courier New"/>
+          <w:color w:val="0000ff"/>
+          <w:sz w:val="18"/>
+          <w:szCs w:val="18"/>
+          <w:rtl w:val="0"/>
+        </w:rPr>
+        <w:t xml:space="preserve">&lt;pn&gt;</w:t>
+      </w:r>
+      <w:r>
+        <w:rPr>
           <w:color w:val="000000"/>
           <w:rtl w:val="0"/>
         </w:rPr>
@@ -4316,6 +4752,16 @@
       <w:r>
         <w:rPr>
           <w:rFonts w:ascii="Courier New" w:cs="Courier New" w:eastAsia="Courier New" w:hAnsi="Courier New"/>
+          <w:color w:val="0000ff"/>
+          <w:sz w:val="18"/>
+          <w:szCs w:val="18"/>
+          <w:rtl w:val="0"/>
+        </w:rPr>
+        <w:t xml:space="preserve">&lt;/pn&gt;</w:t>
+      </w:r>
+      <w:r>
+        <w:rPr>
+          <w:rFonts w:ascii="Courier New" w:cs="Courier New" w:eastAsia="Courier New" w:hAnsi="Courier New"/>
           <w:color w:val="a9a9a9"/>
           <w:sz w:val="18"/>
           <w:szCs w:val="18"/>
@@ -4347,6 +4793,16 @@
       </w:pPr>
       <w:r>
         <w:rPr>
+          <w:rFonts w:ascii="Courier New" w:cs="Courier New" w:eastAsia="Courier New" w:hAnsi="Courier New"/>
+          <w:color w:val="0000ff"/>
+          <w:sz w:val="18"/>
+          <w:szCs w:val="18"/>
+          <w:rtl w:val="0"/>
+        </w:rPr>
+        <w:t xml:space="preserve">&lt;pn&gt;</w:t>
+      </w:r>
+      <w:r>
+        <w:rPr>
           <w:color w:val="000000"/>
           <w:rtl w:val="0"/>
         </w:rPr>
@@ -4355,6 +4811,16 @@
       <w:r>
         <w:rPr>
           <w:rFonts w:ascii="Courier New" w:cs="Courier New" w:eastAsia="Courier New" w:hAnsi="Courier New"/>
+          <w:color w:val="0000ff"/>
+          <w:sz w:val="18"/>
+          <w:szCs w:val="18"/>
+          <w:rtl w:val="0"/>
+        </w:rPr>
+        <w:t xml:space="preserve">&lt;/pn&gt;</w:t>
+      </w:r>
+      <w:r>
+        <w:rPr>
+          <w:rFonts w:ascii="Courier New" w:cs="Courier New" w:eastAsia="Courier New" w:hAnsi="Courier New"/>
           <w:color w:val="a9a9a9"/>
           <w:sz w:val="18"/>
           <w:szCs w:val="18"/>
@@ -4386,10 +4852,37 @@
       </w:pPr>
       <w:r>
         <w:rPr>
-          <w:color w:val="000000"/>
-          <w:rtl w:val="0"/>
-        </w:rPr>
-        <w:t xml:space="preserve">Magius miscell</w:t>
+          <w:rFonts w:ascii="Courier New" w:cs="Courier New" w:eastAsia="Courier New" w:hAnsi="Courier New"/>
+          <w:color w:val="0000ff"/>
+          <w:sz w:val="18"/>
+          <w:szCs w:val="18"/>
+          <w:rtl w:val="0"/>
+        </w:rPr>
+        <w:t xml:space="preserve">&lt;pn&gt;</w:t>
+      </w:r>
+      <w:r>
+        <w:rPr>
+          <w:color w:val="000000"/>
+          <w:rtl w:val="0"/>
+        </w:rPr>
+        <w:t xml:space="preserve">Magius</w:t>
+      </w:r>
+      <w:r>
+        <w:rPr>
+          <w:rFonts w:ascii="Courier New" w:cs="Courier New" w:eastAsia="Courier New" w:hAnsi="Courier New"/>
+          <w:color w:val="0000ff"/>
+          <w:sz w:val="18"/>
+          <w:szCs w:val="18"/>
+          <w:rtl w:val="0"/>
+        </w:rPr>
+        <w:t xml:space="preserve">&lt;/pn&gt;</w:t>
+      </w:r>
+      <w:r>
+        <w:rPr>
+          <w:color w:val="000000"/>
+          <w:rtl w:val="0"/>
+        </w:rPr>
+        <w:t xml:space="preserve"> miscell</w:t>
       </w:r>
       <w:r>
         <w:rPr>
@@ -4452,10 +4945,37 @@
       </w:pPr>
       <w:r>
         <w:rPr>
-          <w:color w:val="000000"/>
-          <w:rtl w:val="0"/>
-        </w:rPr>
-        <w:t xml:space="preserve">Pollux onomast</w:t>
+          <w:rFonts w:ascii="Courier New" w:cs="Courier New" w:eastAsia="Courier New" w:hAnsi="Courier New"/>
+          <w:color w:val="0000ff"/>
+          <w:sz w:val="18"/>
+          <w:szCs w:val="18"/>
+          <w:rtl w:val="0"/>
+        </w:rPr>
+        <w:t xml:space="preserve">&lt;pn&gt;</w:t>
+      </w:r>
+      <w:r>
+        <w:rPr>
+          <w:color w:val="000000"/>
+          <w:rtl w:val="0"/>
+        </w:rPr>
+        <w:t xml:space="preserve">Pollux</w:t>
+      </w:r>
+      <w:r>
+        <w:rPr>
+          <w:rFonts w:ascii="Courier New" w:cs="Courier New" w:eastAsia="Courier New" w:hAnsi="Courier New"/>
+          <w:color w:val="0000ff"/>
+          <w:sz w:val="18"/>
+          <w:szCs w:val="18"/>
+          <w:rtl w:val="0"/>
+        </w:rPr>
+        <w:t xml:space="preserve">&lt;/pn&gt;</w:t>
+      </w:r>
+      <w:r>
+        <w:rPr>
+          <w:color w:val="000000"/>
+          <w:rtl w:val="0"/>
+        </w:rPr>
+        <w:t xml:space="preserve"> onomast</w:t>
       </w:r>
       <w:r>
         <w:rPr>
@@ -4518,10 +5038,30 @@
       </w:pPr>
       <w:r>
         <w:rPr>
+          <w:rFonts w:ascii="Courier New" w:cs="Courier New" w:eastAsia="Courier New" w:hAnsi="Courier New"/>
+          <w:color w:val="0000ff"/>
+          <w:sz w:val="18"/>
+          <w:szCs w:val="18"/>
+          <w:rtl w:val="0"/>
+        </w:rPr>
+        <w:t xml:space="preserve">&lt;pn&gt;</w:t>
+      </w:r>
+      <w:r>
+        <w:rPr>
           <w:color w:val="000000"/>
           <w:rtl w:val="0"/>
         </w:rPr>
         <w:t xml:space="preserve">Higinus</w:t>
+      </w:r>
+      <w:r>
+        <w:rPr>
+          <w:rFonts w:ascii="Courier New" w:cs="Courier New" w:eastAsia="Courier New" w:hAnsi="Courier New"/>
+          <w:color w:val="0000ff"/>
+          <w:sz w:val="18"/>
+          <w:szCs w:val="18"/>
+          <w:rtl w:val="0"/>
+        </w:rPr>
+        <w:t xml:space="preserve">&lt;/pn&gt;</w:t>
       </w:r>
       <w:r>
         <w:rPr>
@@ -4806,6 +5346,16 @@
       </w:pPr>
       <w:r>
         <w:rPr>
+          <w:rFonts w:ascii="Courier New" w:cs="Courier New" w:eastAsia="Courier New" w:hAnsi="Courier New"/>
+          <w:color w:val="0000ff"/>
+          <w:sz w:val="18"/>
+          <w:szCs w:val="18"/>
+          <w:rtl w:val="0"/>
+        </w:rPr>
+        <w:t xml:space="preserve">&lt;pn&gt;</w:t>
+      </w:r>
+      <w:r>
+        <w:rPr>
           <w:color w:val="000000"/>
           <w:rtl w:val="0"/>
         </w:rPr>
@@ -4814,6 +5364,16 @@
       <w:r>
         <w:rPr>
           <w:rFonts w:ascii="Courier New" w:cs="Courier New" w:eastAsia="Courier New" w:hAnsi="Courier New"/>
+          <w:color w:val="0000ff"/>
+          <w:sz w:val="18"/>
+          <w:szCs w:val="18"/>
+          <w:rtl w:val="0"/>
+        </w:rPr>
+        <w:t xml:space="preserve">&lt;/pn&gt;</w:t>
+      </w:r>
+      <w:r>
+        <w:rPr>
+          <w:rFonts w:ascii="Courier New" w:cs="Courier New" w:eastAsia="Courier New" w:hAnsi="Courier New"/>
           <w:color w:val="a9a9a9"/>
           <w:sz w:val="18"/>
           <w:szCs w:val="18"/>
@@ -4845,6 +5405,16 @@
       </w:pPr>
       <w:r>
         <w:rPr>
+          <w:rFonts w:ascii="Courier New" w:cs="Courier New" w:eastAsia="Courier New" w:hAnsi="Courier New"/>
+          <w:color w:val="0000ff"/>
+          <w:sz w:val="18"/>
+          <w:szCs w:val="18"/>
+          <w:rtl w:val="0"/>
+        </w:rPr>
+        <w:t xml:space="preserve">&lt;pn&gt;</w:t>
+      </w:r>
+      <w:r>
+        <w:rPr>
           <w:color w:val="000000"/>
           <w:rtl w:val="0"/>
         </w:rPr>
@@ -4853,6 +5423,16 @@
       <w:r>
         <w:rPr>
           <w:rFonts w:ascii="Courier New" w:cs="Courier New" w:eastAsia="Courier New" w:hAnsi="Courier New"/>
+          <w:color w:val="0000ff"/>
+          <w:sz w:val="18"/>
+          <w:szCs w:val="18"/>
+          <w:rtl w:val="0"/>
+        </w:rPr>
+        <w:t xml:space="preserve">&lt;/pn&gt;</w:t>
+      </w:r>
+      <w:r>
+        <w:rPr>
+          <w:rFonts w:ascii="Courier New" w:cs="Courier New" w:eastAsia="Courier New" w:hAnsi="Courier New"/>
           <w:color w:val="a9a9a9"/>
           <w:sz w:val="18"/>
           <w:szCs w:val="18"/>
@@ -4918,9 +5498,22 @@
         <w:shd w:fill="auto" w:val="clear"/>
         <w:contextualSpacing w:val="0"/>
         <w:rPr>
-          <w:color w:val="000000"/>
-        </w:rPr>
-      </w:pPr>
+          <w:rFonts w:ascii="Courier New" w:cs="Courier New" w:eastAsia="Courier New" w:hAnsi="Courier New"/>
+          <w:color w:val="a9a9a9"/>
+          <w:sz w:val="18"/>
+          <w:szCs w:val="18"/>
+        </w:rPr>
+      </w:pPr>
+      <w:r>
+        <w:rPr>
+          <w:rFonts w:ascii="Courier New" w:cs="Courier New" w:eastAsia="Courier New" w:hAnsi="Courier New"/>
+          <w:color w:val="0000ff"/>
+          <w:sz w:val="18"/>
+          <w:szCs w:val="18"/>
+          <w:rtl w:val="0"/>
+        </w:rPr>
+        <w:t xml:space="preserve">&lt;pn&gt;</w:t>
+      </w:r>
       <w:r>
         <w:rPr>
           <w:rtl w:val="0"/>
@@ -4955,6 +5548,16 @@
       </w:r>
       <w:r>
         <w:rPr>
+          <w:rFonts w:ascii="Courier New" w:cs="Courier New" w:eastAsia="Courier New" w:hAnsi="Courier New"/>
+          <w:color w:val="0000ff"/>
+          <w:sz w:val="18"/>
+          <w:szCs w:val="18"/>
+          <w:rtl w:val="0"/>
+        </w:rPr>
+        <w:t xml:space="preserve">&lt;/pn&gt;</w:t>
+      </w:r>
+      <w:r>
+        <w:rPr>
           <w:rtl w:val="0"/>
         </w:rPr>
         <w:t xml:space="preserve"> </w:t>
@@ -4997,6 +5600,23 @@
         </w:rPr>
         <w:t xml:space="preserve">&lt;lb/&gt;</w:t>
       </w:r>
+    </w:p>
+    <w:p>
+      <w:pPr>
+        <w:widowControl w:val="0"/>
+        <w:pBdr>
+          <w:top w:space="0" w:sz="0" w:val="nil"/>
+          <w:left w:space="0" w:sz="0" w:val="nil"/>
+          <w:bottom w:space="0" w:sz="0" w:val="nil"/>
+          <w:right w:space="0" w:sz="0" w:val="nil"/>
+          <w:between w:space="0" w:sz="0" w:val="nil"/>
+        </w:pBdr>
+        <w:shd w:fill="auto" w:val="clear"/>
+        <w:contextualSpacing w:val="0"/>
+        <w:rPr>
+          <w:color w:val="000000"/>
+        </w:rPr>
+      </w:pPr>
       <w:r>
         <w:rPr>
           <w:color w:val="000000"/>
@@ -5048,6 +5668,16 @@
       </w:pPr>
       <w:r>
         <w:rPr>
+          <w:rFonts w:ascii="Courier New" w:cs="Courier New" w:eastAsia="Courier New" w:hAnsi="Courier New"/>
+          <w:color w:val="0000ff"/>
+          <w:sz w:val="18"/>
+          <w:szCs w:val="18"/>
+          <w:rtl w:val="0"/>
+        </w:rPr>
+        <w:t xml:space="preserve">&lt;pn&gt;</w:t>
+      </w:r>
+      <w:r>
+        <w:rPr>
           <w:color w:val="000000"/>
           <w:rtl w:val="0"/>
         </w:rPr>
@@ -5069,6 +5699,16 @@
       <w:r>
         <w:rPr>
           <w:rFonts w:ascii="Courier New" w:cs="Courier New" w:eastAsia="Courier New" w:hAnsi="Courier New"/>
+          <w:color w:val="0000ff"/>
+          <w:sz w:val="18"/>
+          <w:szCs w:val="18"/>
+          <w:rtl w:val="0"/>
+        </w:rPr>
+        <w:t xml:space="preserve">&lt;/pn&gt;</w:t>
+      </w:r>
+      <w:r>
+        <w:rPr>
+          <w:rFonts w:ascii="Courier New" w:cs="Courier New" w:eastAsia="Courier New" w:hAnsi="Courier New"/>
           <w:color w:val="a9a9a9"/>
           <w:sz w:val="18"/>
           <w:szCs w:val="18"/>
@@ -5100,6 +5740,16 @@
       </w:pPr>
       <w:r>
         <w:rPr>
+          <w:rFonts w:ascii="Courier New" w:cs="Courier New" w:eastAsia="Courier New" w:hAnsi="Courier New"/>
+          <w:color w:val="0000ff"/>
+          <w:sz w:val="18"/>
+          <w:szCs w:val="18"/>
+          <w:rtl w:val="0"/>
+        </w:rPr>
+        <w:t xml:space="preserve">&lt;pn&gt;</w:t>
+      </w:r>
+      <w:r>
+        <w:rPr>
           <w:color w:val="000000"/>
           <w:rtl w:val="0"/>
         </w:rPr>
@@ -5108,6 +5758,16 @@
       <w:r>
         <w:rPr>
           <w:rFonts w:ascii="Courier New" w:cs="Courier New" w:eastAsia="Courier New" w:hAnsi="Courier New"/>
+          <w:color w:val="0000ff"/>
+          <w:sz w:val="18"/>
+          <w:szCs w:val="18"/>
+          <w:rtl w:val="0"/>
+        </w:rPr>
+        <w:t xml:space="preserve">&lt;/pn&gt;</w:t>
+      </w:r>
+      <w:r>
+        <w:rPr>
+          <w:rFonts w:ascii="Courier New" w:cs="Courier New" w:eastAsia="Courier New" w:hAnsi="Courier New"/>
           <w:color w:val="a9a9a9"/>
           <w:sz w:val="18"/>
           <w:szCs w:val="18"/>
@@ -5139,6 +5799,16 @@
       </w:pPr>
       <w:r>
         <w:rPr>
+          <w:rFonts w:ascii="Courier New" w:cs="Courier New" w:eastAsia="Courier New" w:hAnsi="Courier New"/>
+          <w:color w:val="0000ff"/>
+          <w:sz w:val="18"/>
+          <w:szCs w:val="18"/>
+          <w:rtl w:val="0"/>
+        </w:rPr>
+        <w:t xml:space="preserve">&lt;pn&gt;</w:t>
+      </w:r>
+      <w:r>
+        <w:rPr>
           <w:color w:val="000000"/>
           <w:rtl w:val="0"/>
         </w:rPr>
@@ -5147,6 +5817,16 @@
       <w:r>
         <w:rPr>
           <w:rFonts w:ascii="Courier New" w:cs="Courier New" w:eastAsia="Courier New" w:hAnsi="Courier New"/>
+          <w:color w:val="0000ff"/>
+          <w:sz w:val="18"/>
+          <w:szCs w:val="18"/>
+          <w:rtl w:val="0"/>
+        </w:rPr>
+        <w:t xml:space="preserve">&lt;/pn&gt;</w:t>
+      </w:r>
+      <w:r>
+        <w:rPr>
+          <w:rFonts w:ascii="Courier New" w:cs="Courier New" w:eastAsia="Courier New" w:hAnsi="Courier New"/>
           <w:color w:val="a9a9a9"/>
           <w:sz w:val="18"/>
           <w:szCs w:val="18"/>
@@ -5178,6 +5858,16 @@
       </w:pPr>
       <w:r>
         <w:rPr>
+          <w:rFonts w:ascii="Courier New" w:cs="Courier New" w:eastAsia="Courier New" w:hAnsi="Courier New"/>
+          <w:color w:val="0000ff"/>
+          <w:sz w:val="18"/>
+          <w:szCs w:val="18"/>
+          <w:rtl w:val="0"/>
+        </w:rPr>
+        <w:t xml:space="preserve">&lt;pn&gt;</w:t>
+      </w:r>
+      <w:r>
+        <w:rPr>
           <w:color w:val="000000"/>
           <w:rtl w:val="0"/>
         </w:rPr>
@@ -5186,6 +5876,16 @@
       <w:r>
         <w:rPr>
           <w:rFonts w:ascii="Courier New" w:cs="Courier New" w:eastAsia="Courier New" w:hAnsi="Courier New"/>
+          <w:color w:val="0000ff"/>
+          <w:sz w:val="18"/>
+          <w:szCs w:val="18"/>
+          <w:rtl w:val="0"/>
+        </w:rPr>
+        <w:t xml:space="preserve">&lt;/pn&gt;</w:t>
+      </w:r>
+      <w:r>
+        <w:rPr>
+          <w:rFonts w:ascii="Courier New" w:cs="Courier New" w:eastAsia="Courier New" w:hAnsi="Courier New"/>
           <w:color w:val="a9a9a9"/>
           <w:sz w:val="18"/>
           <w:szCs w:val="18"/>
@@ -5217,6 +5917,16 @@
       </w:pPr>
       <w:r>
         <w:rPr>
+          <w:rFonts w:ascii="Courier New" w:cs="Courier New" w:eastAsia="Courier New" w:hAnsi="Courier New"/>
+          <w:color w:val="0000ff"/>
+          <w:sz w:val="18"/>
+          <w:szCs w:val="18"/>
+          <w:rtl w:val="0"/>
+        </w:rPr>
+        <w:t xml:space="preserve">&lt;pn&gt;</w:t>
+      </w:r>
+      <w:r>
+        <w:rPr>
           <w:color w:val="000000"/>
           <w:rtl w:val="0"/>
         </w:rPr>
@@ -5225,6 +5935,16 @@
       <w:r>
         <w:rPr>
           <w:rFonts w:ascii="Courier New" w:cs="Courier New" w:eastAsia="Courier New" w:hAnsi="Courier New"/>
+          <w:color w:val="0000ff"/>
+          <w:sz w:val="18"/>
+          <w:szCs w:val="18"/>
+          <w:rtl w:val="0"/>
+        </w:rPr>
+        <w:t xml:space="preserve">&lt;/pn&gt;</w:t>
+      </w:r>
+      <w:r>
+        <w:rPr>
+          <w:rFonts w:ascii="Courier New" w:cs="Courier New" w:eastAsia="Courier New" w:hAnsi="Courier New"/>
           <w:color w:val="a9a9a9"/>
           <w:sz w:val="18"/>
           <w:szCs w:val="18"/>
@@ -5256,6 +5976,16 @@
       </w:pPr>
       <w:r>
         <w:rPr>
+          <w:rFonts w:ascii="Courier New" w:cs="Courier New" w:eastAsia="Courier New" w:hAnsi="Courier New"/>
+          <w:color w:val="0000ff"/>
+          <w:sz w:val="18"/>
+          <w:szCs w:val="18"/>
+          <w:rtl w:val="0"/>
+        </w:rPr>
+        <w:t xml:space="preserve">&lt;pn&gt;</w:t>
+      </w:r>
+      <w:r>
+        <w:rPr>
           <w:color w:val="000000"/>
           <w:rtl w:val="0"/>
         </w:rPr>
@@ -5264,6 +5994,16 @@
       <w:r>
         <w:rPr>
           <w:rFonts w:ascii="Courier New" w:cs="Courier New" w:eastAsia="Courier New" w:hAnsi="Courier New"/>
+          <w:color w:val="0000ff"/>
+          <w:sz w:val="18"/>
+          <w:szCs w:val="18"/>
+          <w:rtl w:val="0"/>
+        </w:rPr>
+        <w:t xml:space="preserve">&lt;/pn&gt;</w:t>
+      </w:r>
+      <w:r>
+        <w:rPr>
+          <w:rFonts w:ascii="Courier New" w:cs="Courier New" w:eastAsia="Courier New" w:hAnsi="Courier New"/>
           <w:color w:val="a9a9a9"/>
           <w:sz w:val="18"/>
           <w:szCs w:val="18"/>
@@ -5334,6 +6074,16 @@
       </w:pPr>
       <w:r>
         <w:rPr>
+          <w:rFonts w:ascii="Courier New" w:cs="Courier New" w:eastAsia="Courier New" w:hAnsi="Courier New"/>
+          <w:color w:val="0000ff"/>
+          <w:sz w:val="18"/>
+          <w:szCs w:val="18"/>
+          <w:rtl w:val="0"/>
+        </w:rPr>
+        <w:t xml:space="preserve">&lt;pn&gt;</w:t>
+      </w:r>
+      <w:r>
+        <w:rPr>
           <w:color w:val="000000"/>
           <w:rtl w:val="0"/>
         </w:rPr>
@@ -5342,6 +6092,16 @@
       <w:r>
         <w:rPr>
           <w:rFonts w:ascii="Courier New" w:cs="Courier New" w:eastAsia="Courier New" w:hAnsi="Courier New"/>
+          <w:color w:val="0000ff"/>
+          <w:sz w:val="18"/>
+          <w:szCs w:val="18"/>
+          <w:rtl w:val="0"/>
+        </w:rPr>
+        <w:t xml:space="preserve">&lt;/pn&gt;</w:t>
+      </w:r>
+      <w:r>
+        <w:rPr>
+          <w:rFonts w:ascii="Courier New" w:cs="Courier New" w:eastAsia="Courier New" w:hAnsi="Courier New"/>
           <w:color w:val="a9a9a9"/>
           <w:sz w:val="18"/>
           <w:szCs w:val="18"/>
@@ -5373,6 +6133,16 @@
       </w:pPr>
       <w:r>
         <w:rPr>
+          <w:rFonts w:ascii="Courier New" w:cs="Courier New" w:eastAsia="Courier New" w:hAnsi="Courier New"/>
+          <w:color w:val="0000ff"/>
+          <w:sz w:val="18"/>
+          <w:szCs w:val="18"/>
+          <w:rtl w:val="0"/>
+        </w:rPr>
+        <w:t xml:space="preserve">&lt;pn&gt;</w:t>
+      </w:r>
+      <w:r>
+        <w:rPr>
           <w:color w:val="000000"/>
           <w:rtl w:val="0"/>
         </w:rPr>
@@ -5381,6 +6151,16 @@
       <w:r>
         <w:rPr>
           <w:rFonts w:ascii="Courier New" w:cs="Courier New" w:eastAsia="Courier New" w:hAnsi="Courier New"/>
+          <w:color w:val="0000ff"/>
+          <w:sz w:val="18"/>
+          <w:szCs w:val="18"/>
+          <w:rtl w:val="0"/>
+        </w:rPr>
+        <w:t xml:space="preserve">&lt;/pn&gt;</w:t>
+      </w:r>
+      <w:r>
+        <w:rPr>
+          <w:rFonts w:ascii="Courier New" w:cs="Courier New" w:eastAsia="Courier New" w:hAnsi="Courier New"/>
           <w:color w:val="a9a9a9"/>
           <w:sz w:val="18"/>
           <w:szCs w:val="18"/>
@@ -5412,6 +6192,16 @@
       </w:pPr>
       <w:r>
         <w:rPr>
+          <w:rFonts w:ascii="Courier New" w:cs="Courier New" w:eastAsia="Courier New" w:hAnsi="Courier New"/>
+          <w:color w:val="0000ff"/>
+          <w:sz w:val="18"/>
+          <w:szCs w:val="18"/>
+          <w:rtl w:val="0"/>
+        </w:rPr>
+        <w:t xml:space="preserve">&lt;pn&gt;</w:t>
+      </w:r>
+      <w:r>
+        <w:rPr>
           <w:color w:val="000000"/>
           <w:rtl w:val="0"/>
         </w:rPr>
@@ -5420,6 +6210,16 @@
       <w:r>
         <w:rPr>
           <w:rFonts w:ascii="Courier New" w:cs="Courier New" w:eastAsia="Courier New" w:hAnsi="Courier New"/>
+          <w:color w:val="0000ff"/>
+          <w:sz w:val="18"/>
+          <w:szCs w:val="18"/>
+          <w:rtl w:val="0"/>
+        </w:rPr>
+        <w:t xml:space="preserve">&lt;/pn&gt;</w:t>
+      </w:r>
+      <w:r>
+        <w:rPr>
+          <w:rFonts w:ascii="Courier New" w:cs="Courier New" w:eastAsia="Courier New" w:hAnsi="Courier New"/>
           <w:color w:val="a9a9a9"/>
           <w:sz w:val="18"/>
           <w:szCs w:val="18"/>
@@ -5451,6 +6251,16 @@
       </w:pPr>
       <w:r>
         <w:rPr>
+          <w:rFonts w:ascii="Courier New" w:cs="Courier New" w:eastAsia="Courier New" w:hAnsi="Courier New"/>
+          <w:color w:val="0000ff"/>
+          <w:sz w:val="18"/>
+          <w:szCs w:val="18"/>
+          <w:rtl w:val="0"/>
+        </w:rPr>
+        <w:t xml:space="preserve">&lt;pn&gt;</w:t>
+      </w:r>
+      <w:r>
+        <w:rPr>
           <w:color w:val="000000"/>
           <w:rtl w:val="0"/>
         </w:rPr>
@@ -5459,6 +6269,16 @@
       <w:r>
         <w:rPr>
           <w:rFonts w:ascii="Courier New" w:cs="Courier New" w:eastAsia="Courier New" w:hAnsi="Courier New"/>
+          <w:color w:val="0000ff"/>
+          <w:sz w:val="18"/>
+          <w:szCs w:val="18"/>
+          <w:rtl w:val="0"/>
+        </w:rPr>
+        <w:t xml:space="preserve">&lt;/pn&gt;</w:t>
+      </w:r>
+      <w:r>
+        <w:rPr>
+          <w:rFonts w:ascii="Courier New" w:cs="Courier New" w:eastAsia="Courier New" w:hAnsi="Courier New"/>
           <w:color w:val="a9a9a9"/>
           <w:sz w:val="18"/>
           <w:szCs w:val="18"/>
@@ -5490,6 +6310,16 @@
       </w:pPr>
       <w:r>
         <w:rPr>
+          <w:rFonts w:ascii="Courier New" w:cs="Courier New" w:eastAsia="Courier New" w:hAnsi="Courier New"/>
+          <w:color w:val="0000ff"/>
+          <w:sz w:val="18"/>
+          <w:szCs w:val="18"/>
+          <w:rtl w:val="0"/>
+        </w:rPr>
+        <w:t xml:space="preserve">&lt;pn&gt;</w:t>
+      </w:r>
+      <w:r>
+        <w:rPr>
           <w:color w:val="000000"/>
           <w:rtl w:val="0"/>
         </w:rPr>
@@ -5503,7 +6333,7 @@
           <w:szCs w:val="18"/>
           <w:rtl w:val="0"/>
         </w:rPr>
-        <w:t xml:space="preserve">&lt;la/&gt;</w:t>
+        <w:t xml:space="preserve">&lt;/pn&gt;</w:t>
       </w:r>
       <w:r>
         <w:rPr>
@@ -5579,6 +6409,16 @@
           <w:rtl w:val="0"/>
         </w:rPr>
         <w:t xml:space="preserve">&lt;ab&gt;</w:t>
+      </w:r>
+      <w:r>
+        <w:rPr>
+          <w:rFonts w:ascii="Courier New" w:cs="Courier New" w:eastAsia="Courier New" w:hAnsi="Courier New"/>
+          <w:color w:val="0000ff"/>
+          <w:sz w:val="18"/>
+          <w:szCs w:val="18"/>
+          <w:rtl w:val="0"/>
+        </w:rPr>
+        <w:t xml:space="preserve">&lt;rub&gt;</w:t>
       </w:r>
       <w:r>
         <w:rPr>
@@ -5620,6 +6460,16 @@
           <w:rtl w:val="0"/>
         </w:rPr>
         <w:t xml:space="preserve">&lt;/exp&gt;</w:t>
+      </w:r>
+      <w:r>
+        <w:rPr>
+          <w:rFonts w:ascii="Courier New" w:cs="Courier New" w:eastAsia="Courier New" w:hAnsi="Courier New"/>
+          <w:color w:val="0000ff"/>
+          <w:sz w:val="18"/>
+          <w:szCs w:val="18"/>
+          <w:rtl w:val="0"/>
+        </w:rPr>
+        <w:t xml:space="preserve">&lt;/rub&gt;</w:t>
       </w:r>
       <w:r>
         <w:rPr>

</xml_diff>

<commit_message>
add newly downloaded tc, tcn. tl
</commit_message>
<xml_diff>
--- a/TEMP/input/p001r_LH_++MHS_PHS_CB_G1/tc_p001r.docx
+++ b/TEMP/input/p001r_LH_++MHS_PHS_CB_G1/tc_p001r.docx
@@ -188,24 +188,7 @@
           <w:szCs w:val="18"/>
           <w:rtl w:val="0"/>
         </w:rPr>
-        <w:t xml:space="preserve">&lt;id&gt;</w:t>
-      </w:r>
-      <w:r>
-        <w:rPr>
-          <w:color w:val="000000"/>
-          <w:rtl w:val="0"/>
-        </w:rPr>
-        <w:t xml:space="preserve">p001r_1</w:t>
-      </w:r>
-      <w:r>
-        <w:rPr>
-          <w:rFonts w:ascii="Courier New" w:cs="Courier New" w:eastAsia="Courier New" w:hAnsi="Courier New"/>
-          <w:color w:val="7f6000"/>
-          <w:sz w:val="18"/>
-          <w:szCs w:val="18"/>
-          <w:rtl w:val="0"/>
-        </w:rPr>
-        <w:t xml:space="preserve">&lt;/id&gt;</w:t>
+        <w:t xml:space="preserve">&lt;id&gt;p001r_1&lt;/id&gt;</w:t>
       </w:r>
       <w:r>
         <w:rPr>
@@ -1192,24 +1175,7 @@
           <w:szCs w:val="18"/>
           <w:rtl w:val="0"/>
         </w:rPr>
-        <w:t xml:space="preserve">&lt;id&gt;</w:t>
-      </w:r>
-      <w:r>
-        <w:rPr>
-          <w:color w:val="000000"/>
-          <w:rtl w:val="0"/>
-        </w:rPr>
-        <w:t xml:space="preserve">p001r_2</w:t>
-      </w:r>
-      <w:r>
-        <w:rPr>
-          <w:rFonts w:ascii="Courier New" w:cs="Courier New" w:eastAsia="Courier New" w:hAnsi="Courier New"/>
-          <w:color w:val="7f6000"/>
-          <w:sz w:val="18"/>
-          <w:szCs w:val="18"/>
-          <w:rtl w:val="0"/>
-        </w:rPr>
-        <w:t xml:space="preserve">&lt;/id&gt;</w:t>
+        <w:t xml:space="preserve">&lt;id&gt;p001r_2&lt;/id&gt;</w:t>
       </w:r>
       <w:r>
         <w:rPr>
@@ -1609,24 +1575,7 @@
           <w:szCs w:val="18"/>
           <w:rtl w:val="0"/>
         </w:rPr>
-        <w:t xml:space="preserve">&lt;id&gt;</w:t>
-      </w:r>
-      <w:r>
-        <w:rPr>
-          <w:color w:val="000000"/>
-          <w:rtl w:val="0"/>
-        </w:rPr>
-        <w:t xml:space="preserve">p001r_3</w:t>
-      </w:r>
-      <w:r>
-        <w:rPr>
-          <w:rFonts w:ascii="Courier New" w:cs="Courier New" w:eastAsia="Courier New" w:hAnsi="Courier New"/>
-          <w:color w:val="7f6000"/>
-          <w:sz w:val="18"/>
-          <w:szCs w:val="18"/>
-          <w:rtl w:val="0"/>
-        </w:rPr>
-        <w:t xml:space="preserve">&lt;/id&gt;</w:t>
+        <w:t xml:space="preserve">&lt;id&gt;p001r_3&lt;/id&gt;</w:t>
       </w:r>
       <w:r>
         <w:rPr>
@@ -3561,15 +3510,30 @@
           <w:szCs w:val="18"/>
           <w:rtl w:val="0"/>
         </w:rPr>
-        <w:t xml:space="preserve">&lt;id&gt;</w:t>
-      </w:r>
-      <w:r>
-        <w:rPr>
-          <w:color w:val="000000"/>
-          <w:rtl w:val="0"/>
-        </w:rPr>
-        <w:t xml:space="preserve">p001r_4</w:t>
-      </w:r>
+        <w:t xml:space="preserve">&lt;id&gt;p001r_4&lt;/id&gt;</w:t>
+      </w:r>
+      <w:r>
+        <w:rPr>
+          <w:rtl w:val="0"/>
+        </w:rPr>
+      </w:r>
+    </w:p>
+    <w:p>
+      <w:pPr>
+        <w:widowControl w:val="0"/>
+        <w:pBdr>
+          <w:top w:space="0" w:sz="0" w:val="nil"/>
+          <w:left w:space="0" w:sz="0" w:val="nil"/>
+          <w:bottom w:space="0" w:sz="0" w:val="nil"/>
+          <w:right w:space="0" w:sz="0" w:val="nil"/>
+          <w:between w:space="0" w:sz="0" w:val="nil"/>
+        </w:pBdr>
+        <w:shd w:fill="auto" w:val="clear"/>
+        <w:contextualSpacing w:val="0"/>
+        <w:rPr>
+          <w:color w:val="000000"/>
+        </w:rPr>
+      </w:pPr>
       <w:r>
         <w:rPr>
           <w:rFonts w:ascii="Courier New" w:cs="Courier New" w:eastAsia="Courier New" w:hAnsi="Courier New"/>
@@ -3578,30 +3542,19 @@
           <w:szCs w:val="18"/>
           <w:rtl w:val="0"/>
         </w:rPr>
-        <w:t xml:space="preserve">&lt;/id&gt;</w:t>
-      </w:r>
-      <w:r>
-        <w:rPr>
-          <w:rtl w:val="0"/>
-        </w:rPr>
-      </w:r>
-    </w:p>
-    <w:p>
-      <w:pPr>
-        <w:widowControl w:val="0"/>
-        <w:pBdr>
-          <w:top w:space="0" w:sz="0" w:val="nil"/>
-          <w:left w:space="0" w:sz="0" w:val="nil"/>
-          <w:bottom w:space="0" w:sz="0" w:val="nil"/>
-          <w:right w:space="0" w:sz="0" w:val="nil"/>
-          <w:between w:space="0" w:sz="0" w:val="nil"/>
-        </w:pBdr>
-        <w:shd w:fill="auto" w:val="clear"/>
-        <w:contextualSpacing w:val="0"/>
-        <w:rPr>
-          <w:color w:val="000000"/>
-        </w:rPr>
-      </w:pPr>
+        <w:t xml:space="preserve">&lt;ab&gt;</w:t>
+      </w:r>
+      <w:r>
+        <w:rPr>
+          <w:rFonts w:ascii="Courier New" w:cs="Courier New" w:eastAsia="Courier New" w:hAnsi="Courier New"/>
+          <w:color w:val="0000ff"/>
+          <w:sz w:val="18"/>
+          <w:szCs w:val="18"/>
+          <w:rtl w:val="0"/>
+        </w:rPr>
+        <w:t xml:space="preserve">&lt;la/&gt;</w:t>
+      </w:r>
+      <w:commentRangeStart w:id="4"/>
       <w:r>
         <w:rPr>
           <w:rFonts w:ascii="Courier New" w:cs="Courier New" w:eastAsia="Courier New" w:hAnsi="Courier New"/>
@@ -3610,19 +3563,173 @@
           <w:szCs w:val="18"/>
           <w:rtl w:val="0"/>
         </w:rPr>
-        <w:t xml:space="preserve">&lt;ab&gt;</w:t>
-      </w:r>
-      <w:r>
-        <w:rPr>
-          <w:rFonts w:ascii="Courier New" w:cs="Courier New" w:eastAsia="Courier New" w:hAnsi="Courier New"/>
-          <w:color w:val="0000ff"/>
-          <w:sz w:val="18"/>
-          <w:szCs w:val="18"/>
-          <w:rtl w:val="0"/>
-        </w:rPr>
-        <w:t xml:space="preserve">&lt;la/&gt;</w:t>
-      </w:r>
-      <w:commentRangeStart w:id="4"/>
+        <w:t xml:space="preserve">@</w:t>
+      </w:r>
+      <w:commentRangeEnd w:id="4"/>
+      <w:r>
+        <w:commentReference w:id="4"/>
+      </w:r>
+      <w:r>
+        <w:rPr>
+          <w:rFonts w:ascii="Courier New" w:cs="Courier New" w:eastAsia="Courier New" w:hAnsi="Courier New"/>
+          <w:color w:val="0000ff"/>
+          <w:sz w:val="18"/>
+          <w:szCs w:val="18"/>
+          <w:rtl w:val="0"/>
+        </w:rPr>
+        <w:t xml:space="preserve">&lt;al&gt;</w:t>
+      </w:r>
+      <w:r>
+        <w:rPr>
+          <w:color w:val="000000"/>
+          <w:rtl w:val="0"/>
+        </w:rPr>
+        <w:t xml:space="preserve">Aquatilium animalium</w:t>
+      </w:r>
+      <w:r>
+        <w:rPr>
+          <w:rFonts w:ascii="Courier New" w:cs="Courier New" w:eastAsia="Courier New" w:hAnsi="Courier New"/>
+          <w:color w:val="0000ff"/>
+          <w:sz w:val="18"/>
+          <w:szCs w:val="18"/>
+          <w:rtl w:val="0"/>
+        </w:rPr>
+        <w:t xml:space="preserve">&lt;/al&gt;</w:t>
+      </w:r>
+      <w:r>
+        <w:rPr>
+          <w:color w:val="000000"/>
+          <w:rtl w:val="0"/>
+        </w:rPr>
+        <w:t xml:space="preserve"> histori</w:t>
+      </w:r>
+      <w:r>
+        <w:rPr>
+          <w:rtl w:val="0"/>
+        </w:rPr>
+        <w:t xml:space="preserve">æ</w:t>
+      </w:r>
+      <w:r>
+        <w:rPr>
+          <w:color w:val="000000"/>
+          <w:rtl w:val="0"/>
+        </w:rPr>
+        <w:t xml:space="preserve"> hypolito</w:t>
+      </w:r>
+      <w:r>
+        <w:rPr>
+          <w:rFonts w:ascii="Courier New" w:cs="Courier New" w:eastAsia="Courier New" w:hAnsi="Courier New"/>
+          <w:color w:val="a9a9a9"/>
+          <w:sz w:val="18"/>
+          <w:szCs w:val="18"/>
+          <w:rtl w:val="0"/>
+        </w:rPr>
+        <w:t xml:space="preserve">&lt;lb/&gt;</w:t>
+      </w:r>
+      <w:r>
+        <w:rPr>
+          <w:rtl w:val="0"/>
+        </w:rPr>
+      </w:r>
+    </w:p>
+    <w:p>
+      <w:pPr>
+        <w:widowControl w:val="0"/>
+        <w:pBdr>
+          <w:top w:space="0" w:sz="0" w:val="nil"/>
+          <w:left w:space="0" w:sz="0" w:val="nil"/>
+          <w:bottom w:space="0" w:sz="0" w:val="nil"/>
+          <w:right w:space="0" w:sz="0" w:val="nil"/>
+          <w:between w:space="0" w:sz="0" w:val="nil"/>
+        </w:pBdr>
+        <w:shd w:fill="auto" w:val="clear"/>
+        <w:contextualSpacing w:val="0"/>
+        <w:rPr>
+          <w:color w:val="000000"/>
+        </w:rPr>
+      </w:pPr>
+      <w:r>
+        <w:rPr>
+          <w:color w:val="000000"/>
+          <w:rtl w:val="0"/>
+        </w:rPr>
+        <w:t xml:space="preserve">salviano </w:t>
+      </w:r>
+      <w:r>
+        <w:rPr>
+          <w:color w:val="000000"/>
+          <w:rtl w:val="0"/>
+        </w:rPr>
+        <w:t xml:space="preserve">typhernate</w:t>
+      </w:r>
+      <w:r>
+        <w:rPr>
+          <w:color w:val="000000"/>
+          <w:rtl w:val="0"/>
+        </w:rPr>
+        <w:t xml:space="preserve"> @</w:t>
+      </w:r>
+      <w:r>
+        <w:rPr>
+          <w:color w:val="000000"/>
+          <w:rtl w:val="0"/>
+        </w:rPr>
+        <w:t xml:space="preserve"> </w:t>
+      </w:r>
+      <w:r>
+        <w:rPr>
+          <w:color w:val="000000"/>
+          <w:rtl w:val="0"/>
+        </w:rPr>
+        <w:t xml:space="preserve">authore </w:t>
+      </w:r>
+      <w:r>
+        <w:rPr>
+          <w:rFonts w:ascii="Courier New" w:cs="Courier New" w:eastAsia="Courier New" w:hAnsi="Courier New"/>
+          <w:color w:val="0000ff"/>
+          <w:sz w:val="18"/>
+          <w:szCs w:val="18"/>
+          <w:rtl w:val="0"/>
+        </w:rPr>
+        <w:t xml:space="preserve">&lt;pl&gt;</w:t>
+      </w:r>
+      <w:r>
+        <w:rPr>
+          <w:color w:val="000000"/>
+          <w:rtl w:val="0"/>
+        </w:rPr>
+        <w:t xml:space="preserve">Rom</w:t>
+      </w:r>
+      <w:r>
+        <w:rPr>
+          <w:rtl w:val="0"/>
+        </w:rPr>
+        <w:t xml:space="preserve">æ</w:t>
+      </w:r>
+      <w:r>
+        <w:rPr>
+          <w:rFonts w:ascii="Courier New" w:cs="Courier New" w:eastAsia="Courier New" w:hAnsi="Courier New"/>
+          <w:color w:val="0000ff"/>
+          <w:sz w:val="18"/>
+          <w:szCs w:val="18"/>
+          <w:rtl w:val="0"/>
+        </w:rPr>
+        <w:t xml:space="preserve">&lt;/pl&gt;</w:t>
+      </w:r>
+      <w:r>
+        <w:rPr>
+          <w:color w:val="000000"/>
+          <w:rtl w:val="0"/>
+        </w:rPr>
+        <w:t xml:space="preserve"> </w:t>
+      </w:r>
+      <w:r>
+        <w:rPr>
+          <w:color w:val="000000"/>
+          <w:rtl w:val="0"/>
+        </w:rPr>
+        <w:t xml:space="preserve">1554</w:t>
+      </w:r>
       <w:r>
         <w:rPr>
           <w:rFonts w:ascii="Courier New" w:cs="Courier New" w:eastAsia="Courier New" w:hAnsi="Courier New"/>
@@ -3631,173 +3738,31 @@
           <w:szCs w:val="18"/>
           <w:rtl w:val="0"/>
         </w:rPr>
-        <w:t xml:space="preserve">@</w:t>
-      </w:r>
-      <w:commentRangeEnd w:id="4"/>
-      <w:r>
-        <w:commentReference w:id="4"/>
-      </w:r>
-      <w:r>
-        <w:rPr>
-          <w:rFonts w:ascii="Courier New" w:cs="Courier New" w:eastAsia="Courier New" w:hAnsi="Courier New"/>
-          <w:color w:val="0000ff"/>
-          <w:sz w:val="18"/>
-          <w:szCs w:val="18"/>
-          <w:rtl w:val="0"/>
-        </w:rPr>
-        <w:t xml:space="preserve">&lt;al&gt;</w:t>
-      </w:r>
-      <w:r>
-        <w:rPr>
-          <w:color w:val="000000"/>
-          <w:rtl w:val="0"/>
-        </w:rPr>
-        <w:t xml:space="preserve">Aquatilium animalium</w:t>
-      </w:r>
-      <w:r>
-        <w:rPr>
-          <w:rFonts w:ascii="Courier New" w:cs="Courier New" w:eastAsia="Courier New" w:hAnsi="Courier New"/>
-          <w:color w:val="0000ff"/>
-          <w:sz w:val="18"/>
-          <w:szCs w:val="18"/>
-          <w:rtl w:val="0"/>
-        </w:rPr>
-        <w:t xml:space="preserve">&lt;/al&gt;</w:t>
-      </w:r>
-      <w:r>
-        <w:rPr>
-          <w:color w:val="000000"/>
-          <w:rtl w:val="0"/>
-        </w:rPr>
-        <w:t xml:space="preserve"> histori</w:t>
-      </w:r>
-      <w:r>
-        <w:rPr>
-          <w:rtl w:val="0"/>
-        </w:rPr>
-        <w:t xml:space="preserve">æ</w:t>
-      </w:r>
-      <w:r>
-        <w:rPr>
-          <w:color w:val="000000"/>
-          <w:rtl w:val="0"/>
-        </w:rPr>
-        <w:t xml:space="preserve"> hypolito</w:t>
-      </w:r>
-      <w:r>
-        <w:rPr>
-          <w:rFonts w:ascii="Courier New" w:cs="Courier New" w:eastAsia="Courier New" w:hAnsi="Courier New"/>
-          <w:color w:val="a9a9a9"/>
-          <w:sz w:val="18"/>
-          <w:szCs w:val="18"/>
-          <w:rtl w:val="0"/>
-        </w:rPr>
-        <w:t xml:space="preserve">&lt;lb/&gt;</w:t>
-      </w:r>
-      <w:r>
-        <w:rPr>
-          <w:rtl w:val="0"/>
-        </w:rPr>
-      </w:r>
-    </w:p>
-    <w:p>
-      <w:pPr>
-        <w:widowControl w:val="0"/>
-        <w:pBdr>
-          <w:top w:space="0" w:sz="0" w:val="nil"/>
-          <w:left w:space="0" w:sz="0" w:val="nil"/>
-          <w:bottom w:space="0" w:sz="0" w:val="nil"/>
-          <w:right w:space="0" w:sz="0" w:val="nil"/>
-          <w:between w:space="0" w:sz="0" w:val="nil"/>
-        </w:pBdr>
-        <w:shd w:fill="auto" w:val="clear"/>
-        <w:contextualSpacing w:val="0"/>
-        <w:rPr>
-          <w:color w:val="000000"/>
-        </w:rPr>
-      </w:pPr>
-      <w:r>
-        <w:rPr>
-          <w:color w:val="000000"/>
-          <w:rtl w:val="0"/>
-        </w:rPr>
-        <w:t xml:space="preserve">salviano </w:t>
-      </w:r>
-      <w:r>
-        <w:rPr>
-          <w:color w:val="000000"/>
-          <w:rtl w:val="0"/>
-        </w:rPr>
-        <w:t xml:space="preserve">typhernate</w:t>
-      </w:r>
-      <w:r>
-        <w:rPr>
-          <w:color w:val="000000"/>
-          <w:rtl w:val="0"/>
-        </w:rPr>
-        <w:t xml:space="preserve"> @</w:t>
-      </w:r>
-      <w:r>
-        <w:rPr>
-          <w:color w:val="000000"/>
-          <w:rtl w:val="0"/>
-        </w:rPr>
-        <w:t xml:space="preserve"> </w:t>
-      </w:r>
-      <w:r>
-        <w:rPr>
-          <w:color w:val="000000"/>
-          <w:rtl w:val="0"/>
-        </w:rPr>
-        <w:t xml:space="preserve">authore </w:t>
-      </w:r>
-      <w:r>
-        <w:rPr>
-          <w:rFonts w:ascii="Courier New" w:cs="Courier New" w:eastAsia="Courier New" w:hAnsi="Courier New"/>
-          <w:color w:val="0000ff"/>
-          <w:sz w:val="18"/>
-          <w:szCs w:val="18"/>
-          <w:rtl w:val="0"/>
-        </w:rPr>
-        <w:t xml:space="preserve">&lt;pl&gt;</w:t>
-      </w:r>
-      <w:r>
-        <w:rPr>
-          <w:color w:val="000000"/>
-          <w:rtl w:val="0"/>
-        </w:rPr>
-        <w:t xml:space="preserve">Rom</w:t>
-      </w:r>
-      <w:r>
-        <w:rPr>
-          <w:rtl w:val="0"/>
-        </w:rPr>
-        <w:t xml:space="preserve">æ</w:t>
-      </w:r>
-      <w:r>
-        <w:rPr>
-          <w:rFonts w:ascii="Courier New" w:cs="Courier New" w:eastAsia="Courier New" w:hAnsi="Courier New"/>
-          <w:color w:val="0000ff"/>
-          <w:sz w:val="18"/>
-          <w:szCs w:val="18"/>
-          <w:rtl w:val="0"/>
-        </w:rPr>
-        <w:t xml:space="preserve">&lt;/pl&gt;</w:t>
-      </w:r>
-      <w:r>
-        <w:rPr>
-          <w:color w:val="000000"/>
-          <w:rtl w:val="0"/>
-        </w:rPr>
-        <w:t xml:space="preserve"> </w:t>
-      </w:r>
-      <w:r>
-        <w:rPr>
-          <w:color w:val="000000"/>
-          <w:rtl w:val="0"/>
-        </w:rPr>
-        <w:t xml:space="preserve">1554</w:t>
-      </w:r>
+        <w:t xml:space="preserve">&lt;/ab&gt;</w:t>
+      </w:r>
+      <w:r>
+        <w:rPr>
+          <w:rtl w:val="0"/>
+        </w:rPr>
+      </w:r>
+    </w:p>
+    <w:p>
+      <w:pPr>
+        <w:widowControl w:val="0"/>
+        <w:pBdr>
+          <w:top w:space="0" w:sz="0" w:val="nil"/>
+          <w:left w:space="0" w:sz="0" w:val="nil"/>
+          <w:bottom w:space="0" w:sz="0" w:val="nil"/>
+          <w:right w:space="0" w:sz="0" w:val="nil"/>
+          <w:between w:space="0" w:sz="0" w:val="nil"/>
+        </w:pBdr>
+        <w:shd w:fill="auto" w:val="clear"/>
+        <w:contextualSpacing w:val="0"/>
+        <w:rPr>
+          <w:color w:val="000000"/>
+        </w:rPr>
+      </w:pPr>
+      <w:commentRangeStart w:id="5"/>
       <w:r>
         <w:rPr>
           <w:rFonts w:ascii="Courier New" w:cs="Courier New" w:eastAsia="Courier New" w:hAnsi="Courier New"/>
@@ -3806,31 +3771,12 @@
           <w:szCs w:val="18"/>
           <w:rtl w:val="0"/>
         </w:rPr>
-        <w:t xml:space="preserve">&lt;/ab&gt;</w:t>
-      </w:r>
-      <w:r>
-        <w:rPr>
-          <w:rtl w:val="0"/>
-        </w:rPr>
-      </w:r>
-    </w:p>
-    <w:p>
-      <w:pPr>
-        <w:widowControl w:val="0"/>
-        <w:pBdr>
-          <w:top w:space="0" w:sz="0" w:val="nil"/>
-          <w:left w:space="0" w:sz="0" w:val="nil"/>
-          <w:bottom w:space="0" w:sz="0" w:val="nil"/>
-          <w:right w:space="0" w:sz="0" w:val="nil"/>
-          <w:between w:space="0" w:sz="0" w:val="nil"/>
-        </w:pBdr>
-        <w:shd w:fill="auto" w:val="clear"/>
-        <w:contextualSpacing w:val="0"/>
-        <w:rPr>
-          <w:color w:val="000000"/>
-        </w:rPr>
-      </w:pPr>
-      <w:commentRangeStart w:id="5"/>
+        <w:t xml:space="preserve">&lt;</w:t>
+      </w:r>
+      <w:commentRangeEnd w:id="5"/>
+      <w:r>
+        <w:commentReference w:id="5"/>
+      </w:r>
       <w:r>
         <w:rPr>
           <w:rFonts w:ascii="Courier New" w:cs="Courier New" w:eastAsia="Courier New" w:hAnsi="Courier New"/>
@@ -3839,12 +3785,52 @@
           <w:szCs w:val="18"/>
           <w:rtl w:val="0"/>
         </w:rPr>
-        <w:t xml:space="preserve">&lt;</w:t>
-      </w:r>
-      <w:commentRangeEnd w:id="5"/>
-      <w:r>
-        <w:commentReference w:id="5"/>
-      </w:r>
+        <w:t xml:space="preserve">/div&gt;</w:t>
+      </w:r>
+      <w:r>
+        <w:rPr>
+          <w:rtl w:val="0"/>
+        </w:rPr>
+      </w:r>
+    </w:p>
+    <w:p>
+      <w:pPr>
+        <w:widowControl w:val="0"/>
+        <w:pBdr>
+          <w:top w:space="0" w:sz="0" w:val="nil"/>
+          <w:left w:space="0" w:sz="0" w:val="nil"/>
+          <w:bottom w:space="0" w:sz="0" w:val="nil"/>
+          <w:right w:space="0" w:sz="0" w:val="nil"/>
+          <w:between w:space="0" w:sz="0" w:val="nil"/>
+        </w:pBdr>
+        <w:shd w:fill="auto" w:val="clear"/>
+        <w:contextualSpacing w:val="0"/>
+        <w:rPr>
+          <w:color w:val="000000"/>
+        </w:rPr>
+      </w:pPr>
+      <w:r>
+        <w:rPr>
+          <w:rtl w:val="0"/>
+        </w:rPr>
+      </w:r>
+    </w:p>
+    <w:p>
+      <w:pPr>
+        <w:widowControl w:val="0"/>
+        <w:pBdr>
+          <w:top w:space="0" w:sz="0" w:val="nil"/>
+          <w:left w:space="0" w:sz="0" w:val="nil"/>
+          <w:bottom w:space="0" w:sz="0" w:val="nil"/>
+          <w:right w:space="0" w:sz="0" w:val="nil"/>
+          <w:between w:space="0" w:sz="0" w:val="nil"/>
+        </w:pBdr>
+        <w:shd w:fill="auto" w:val="clear"/>
+        <w:contextualSpacing w:val="0"/>
+        <w:rPr>
+          <w:color w:val="000000"/>
+        </w:rPr>
+      </w:pPr>
       <w:r>
         <w:rPr>
           <w:rFonts w:ascii="Courier New" w:cs="Courier New" w:eastAsia="Courier New" w:hAnsi="Courier New"/>
@@ -3853,30 +3839,8 @@
           <w:szCs w:val="18"/>
           <w:rtl w:val="0"/>
         </w:rPr>
-        <w:t xml:space="preserve">/div&gt;</w:t>
-      </w:r>
-      <w:r>
-        <w:rPr>
-          <w:rtl w:val="0"/>
-        </w:rPr>
-      </w:r>
-    </w:p>
-    <w:p>
-      <w:pPr>
-        <w:widowControl w:val="0"/>
-        <w:pBdr>
-          <w:top w:space="0" w:sz="0" w:val="nil"/>
-          <w:left w:space="0" w:sz="0" w:val="nil"/>
-          <w:bottom w:space="0" w:sz="0" w:val="nil"/>
-          <w:right w:space="0" w:sz="0" w:val="nil"/>
-          <w:between w:space="0" w:sz="0" w:val="nil"/>
-        </w:pBdr>
-        <w:shd w:fill="auto" w:val="clear"/>
-        <w:contextualSpacing w:val="0"/>
-        <w:rPr>
-          <w:color w:val="000000"/>
-        </w:rPr>
-      </w:pPr>
+        <w:t xml:space="preserve">&lt;div&gt;</w:t>
+      </w:r>
       <w:r>
         <w:rPr>
           <w:rtl w:val="0"/>
@@ -3907,56 +3871,7 @@
           <w:szCs w:val="18"/>
           <w:rtl w:val="0"/>
         </w:rPr>
-        <w:t xml:space="preserve">&lt;div&gt;</w:t>
-      </w:r>
-      <w:r>
-        <w:rPr>
-          <w:rtl w:val="0"/>
-        </w:rPr>
-      </w:r>
-    </w:p>
-    <w:p>
-      <w:pPr>
-        <w:widowControl w:val="0"/>
-        <w:pBdr>
-          <w:top w:space="0" w:sz="0" w:val="nil"/>
-          <w:left w:space="0" w:sz="0" w:val="nil"/>
-          <w:bottom w:space="0" w:sz="0" w:val="nil"/>
-          <w:right w:space="0" w:sz="0" w:val="nil"/>
-          <w:between w:space="0" w:sz="0" w:val="nil"/>
-        </w:pBdr>
-        <w:shd w:fill="auto" w:val="clear"/>
-        <w:contextualSpacing w:val="0"/>
-        <w:rPr>
-          <w:color w:val="000000"/>
-        </w:rPr>
-      </w:pPr>
-      <w:r>
-        <w:rPr>
-          <w:rFonts w:ascii="Courier New" w:cs="Courier New" w:eastAsia="Courier New" w:hAnsi="Courier New"/>
-          <w:color w:val="7f6000"/>
-          <w:sz w:val="18"/>
-          <w:szCs w:val="18"/>
-          <w:rtl w:val="0"/>
-        </w:rPr>
-        <w:t xml:space="preserve">&lt;id&gt;</w:t>
-      </w:r>
-      <w:r>
-        <w:rPr>
-          <w:color w:val="000000"/>
-          <w:rtl w:val="0"/>
-        </w:rPr>
-        <w:t xml:space="preserve">p001r_5</w:t>
-      </w:r>
-      <w:r>
-        <w:rPr>
-          <w:rFonts w:ascii="Courier New" w:cs="Courier New" w:eastAsia="Courier New" w:hAnsi="Courier New"/>
-          <w:color w:val="7f6000"/>
-          <w:sz w:val="18"/>
-          <w:szCs w:val="18"/>
-          <w:rtl w:val="0"/>
-        </w:rPr>
-        <w:t xml:space="preserve">&lt;/id&gt;</w:t>
+        <w:t xml:space="preserve">&lt;id&gt;p001r_5&lt;/id&gt;</w:t>
       </w:r>
       <w:r>
         <w:rPr>

</xml_diff>

<commit_message>
adding new files from GD
</commit_message>
<xml_diff>
--- a/TEMP/input/p001r_LH_++MHS_PHS_CB_G1/tc_p001r.docx
+++ b/TEMP/input/p001r_LH_++MHS_PHS_CB_G1/tc_p001r.docx
@@ -15,7 +15,6 @@
           <w:between w:space="0" w:sz="0" w:val="nil"/>
         </w:pBdr>
         <w:shd w:fill="auto" w:val="clear"/>
-        <w:contextualSpacing w:val="0"/>
         <w:rPr>
           <w:color w:val="000000"/>
         </w:rPr>
@@ -66,7 +65,6 @@
           <w:between w:space="0" w:sz="0" w:val="nil"/>
         </w:pBdr>
         <w:shd w:fill="auto" w:val="clear"/>
-        <w:contextualSpacing w:val="0"/>
         <w:rPr>
           <w:color w:val="000000"/>
         </w:rPr>
@@ -117,7 +115,6 @@
           <w:between w:space="0" w:sz="0" w:val="nil"/>
         </w:pBdr>
         <w:shd w:fill="auto" w:val="clear"/>
-        <w:contextualSpacing w:val="0"/>
         <w:rPr>
           <w:color w:val="000000"/>
         </w:rPr>
@@ -141,7 +138,6 @@
           <w:between w:space="0" w:sz="0" w:val="nil"/>
         </w:pBdr>
         <w:shd w:fill="auto" w:val="clear"/>
-        <w:contextualSpacing w:val="0"/>
         <w:rPr>
           <w:color w:val="000000"/>
         </w:rPr>
@@ -175,7 +171,6 @@
           <w:between w:space="0" w:sz="0" w:val="nil"/>
         </w:pBdr>
         <w:shd w:fill="auto" w:val="clear"/>
-        <w:contextualSpacing w:val="0"/>
         <w:rPr>
           <w:color w:val="000000"/>
         </w:rPr>
@@ -209,7 +204,6 @@
           <w:between w:space="0" w:sz="0" w:val="nil"/>
         </w:pBdr>
         <w:shd w:fill="auto" w:val="clear"/>
-        <w:contextualSpacing w:val="0"/>
         <w:rPr>
           <w:color w:val="000000"/>
         </w:rPr>
@@ -243,7 +237,6 @@
           <w:between w:space="0" w:sz="0" w:val="nil"/>
         </w:pBdr>
         <w:shd w:fill="auto" w:val="clear"/>
-        <w:contextualSpacing w:val="0"/>
         <w:rPr>
           <w:color w:val="000000"/>
         </w:rPr>
@@ -460,7 +453,6 @@
           <w:between w:space="0" w:sz="0" w:val="nil"/>
         </w:pBdr>
         <w:shd w:fill="auto" w:val="clear"/>
-        <w:contextualSpacing w:val="0"/>
         <w:rPr>
           <w:color w:val="000000"/>
         </w:rPr>
@@ -657,7 +649,6 @@
           <w:between w:space="0" w:sz="0" w:val="nil"/>
         </w:pBdr>
         <w:shd w:fill="auto" w:val="clear"/>
-        <w:contextualSpacing w:val="0"/>
         <w:rPr>
           <w:color w:val="000000"/>
         </w:rPr>
@@ -716,7 +707,6 @@
           <w:between w:space="0" w:sz="0" w:val="nil"/>
         </w:pBdr>
         <w:shd w:fill="auto" w:val="clear"/>
-        <w:contextualSpacing w:val="0"/>
         <w:rPr>
           <w:color w:val="000000"/>
         </w:rPr>
@@ -907,7 +897,6 @@
           <w:between w:space="0" w:sz="0" w:val="nil"/>
         </w:pBdr>
         <w:shd w:fill="auto" w:val="clear"/>
-        <w:contextualSpacing w:val="0"/>
         <w:rPr>
           <w:color w:val="000000"/>
         </w:rPr>
@@ -1038,7 +1027,6 @@
           <w:between w:space="0" w:sz="0" w:val="nil"/>
         </w:pBdr>
         <w:shd w:fill="auto" w:val="clear"/>
-        <w:contextualSpacing w:val="0"/>
         <w:rPr>
           <w:color w:val="000000"/>
         </w:rPr>
@@ -1070,7 +1058,6 @@
           <w:between w:space="0" w:sz="0" w:val="nil"/>
         </w:pBdr>
         <w:shd w:fill="auto" w:val="clear"/>
-        <w:contextualSpacing w:val="0"/>
         <w:rPr>
           <w:color w:val="000000"/>
         </w:rPr>
@@ -1104,7 +1091,6 @@
           <w:between w:space="0" w:sz="0" w:val="nil"/>
         </w:pBdr>
         <w:shd w:fill="auto" w:val="clear"/>
-        <w:contextualSpacing w:val="0"/>
         <w:rPr>
           <w:color w:val="000000"/>
         </w:rPr>
@@ -1128,7 +1114,6 @@
           <w:between w:space="0" w:sz="0" w:val="nil"/>
         </w:pBdr>
         <w:shd w:fill="auto" w:val="clear"/>
-        <w:contextualSpacing w:val="0"/>
         <w:rPr>
           <w:color w:val="000000"/>
         </w:rPr>
@@ -1162,7 +1147,6 @@
           <w:between w:space="0" w:sz="0" w:val="nil"/>
         </w:pBdr>
         <w:shd w:fill="auto" w:val="clear"/>
-        <w:contextualSpacing w:val="0"/>
         <w:rPr>
           <w:color w:val="000000"/>
         </w:rPr>
@@ -1196,7 +1180,6 @@
           <w:between w:space="0" w:sz="0" w:val="nil"/>
         </w:pBdr>
         <w:shd w:fill="auto" w:val="clear"/>
-        <w:contextualSpacing w:val="0"/>
         <w:rPr>
           <w:rFonts w:ascii="Courier New" w:cs="Courier New" w:eastAsia="Courier New" w:hAnsi="Courier New"/>
           <w:color w:val="7f6000"/>
@@ -1244,7 +1227,6 @@
           <w:between w:space="0" w:sz="0" w:val="nil"/>
         </w:pBdr>
         <w:shd w:fill="auto" w:val="clear"/>
-        <w:contextualSpacing w:val="0"/>
         <w:rPr>
           <w:color w:val="000000"/>
         </w:rPr>
@@ -1335,7 +1317,6 @@
           <w:between w:space="0" w:sz="0" w:val="nil"/>
         </w:pBdr>
         <w:shd w:fill="auto" w:val="clear"/>
-        <w:contextualSpacing w:val="0"/>
         <w:rPr>
           <w:color w:val="000000"/>
         </w:rPr>
@@ -1422,7 +1403,6 @@
           <w:between w:space="0" w:sz="0" w:val="nil"/>
         </w:pBdr>
         <w:shd w:fill="auto" w:val="clear"/>
-        <w:contextualSpacing w:val="0"/>
         <w:rPr>
           <w:color w:val="000000"/>
         </w:rPr>
@@ -1474,7 +1454,6 @@
           <w:between w:space="0" w:sz="0" w:val="nil"/>
         </w:pBdr>
         <w:shd w:fill="auto" w:val="clear"/>
-        <w:contextualSpacing w:val="0"/>
         <w:rPr>
           <w:color w:val="000000"/>
         </w:rPr>
@@ -1508,7 +1487,6 @@
           <w:between w:space="0" w:sz="0" w:val="nil"/>
         </w:pBdr>
         <w:shd w:fill="auto" w:val="clear"/>
-        <w:contextualSpacing w:val="0"/>
         <w:rPr>
           <w:rFonts w:ascii="Courier New" w:cs="Courier New" w:eastAsia="Courier New" w:hAnsi="Courier New"/>
           <w:color w:val="7f6000"/>
@@ -1525,7 +1503,6 @@
     <w:p>
       <w:pPr>
         <w:widowControl w:val="0"/>
-        <w:contextualSpacing w:val="0"/>
         <w:rPr>
           <w:rFonts w:ascii="Courier New" w:cs="Courier New" w:eastAsia="Courier New" w:hAnsi="Courier New"/>
           <w:color w:val="7f6000"/>
@@ -1550,7 +1527,6 @@
           <w:between w:space="0" w:sz="0" w:val="nil"/>
         </w:pBdr>
         <w:shd w:fill="auto" w:val="clear"/>
-        <w:contextualSpacing w:val="0"/>
         <w:rPr>
           <w:color w:val="000000"/>
         </w:rPr>
@@ -1611,7 +1587,6 @@
           <w:between w:space="0" w:sz="0" w:val="nil"/>
         </w:pBdr>
         <w:shd w:fill="auto" w:val="clear"/>
-        <w:contextualSpacing w:val="0"/>
         <w:rPr>
           <w:rFonts w:ascii="Courier New" w:cs="Courier New" w:eastAsia="Courier New" w:hAnsi="Courier New"/>
           <w:color w:val="7f6000"/>
@@ -1659,7 +1634,6 @@
           <w:between w:space="0" w:sz="0" w:val="nil"/>
         </w:pBdr>
         <w:shd w:fill="auto" w:val="clear"/>
-        <w:contextualSpacing w:val="0"/>
         <w:rPr>
           <w:color w:val="000000"/>
         </w:rPr>
@@ -1720,7 +1694,6 @@
           <w:between w:space="0" w:sz="0" w:val="nil"/>
         </w:pBdr>
         <w:shd w:fill="auto" w:val="clear"/>
-        <w:contextualSpacing w:val="0"/>
         <w:rPr>
           <w:color w:val="000000"/>
         </w:rPr>
@@ -1788,7 +1761,6 @@
           <w:between w:space="0" w:sz="0" w:val="nil"/>
         </w:pBdr>
         <w:shd w:fill="auto" w:val="clear"/>
-        <w:contextualSpacing w:val="0"/>
         <w:rPr>
           <w:color w:val="000000"/>
         </w:rPr>
@@ -1854,7 +1826,6 @@
           <w:between w:space="0" w:sz="0" w:val="nil"/>
         </w:pBdr>
         <w:shd w:fill="auto" w:val="clear"/>
-        <w:contextualSpacing w:val="0"/>
         <w:rPr>
           <w:color w:val="000000"/>
         </w:rPr>
@@ -1913,7 +1884,6 @@
           <w:between w:space="0" w:sz="0" w:val="nil"/>
         </w:pBdr>
         <w:shd w:fill="auto" w:val="clear"/>
-        <w:contextualSpacing w:val="0"/>
         <w:rPr>
           <w:color w:val="000000"/>
         </w:rPr>
@@ -1952,7 +1922,6 @@
           <w:between w:space="0" w:sz="0" w:val="nil"/>
         </w:pBdr>
         <w:shd w:fill="auto" w:val="clear"/>
-        <w:contextualSpacing w:val="0"/>
         <w:rPr>
           <w:color w:val="000000"/>
         </w:rPr>
@@ -2072,7 +2041,6 @@
           <w:between w:space="0" w:sz="0" w:val="nil"/>
         </w:pBdr>
         <w:shd w:fill="auto" w:val="clear"/>
-        <w:contextualSpacing w:val="0"/>
         <w:rPr>
           <w:color w:val="000000"/>
         </w:rPr>
@@ -2111,7 +2079,6 @@
           <w:between w:space="0" w:sz="0" w:val="nil"/>
         </w:pBdr>
         <w:shd w:fill="auto" w:val="clear"/>
-        <w:contextualSpacing w:val="0"/>
         <w:rPr>
           <w:color w:val="000000"/>
         </w:rPr>
@@ -2242,7 +2209,6 @@
           <w:between w:space="0" w:sz="0" w:val="nil"/>
         </w:pBdr>
         <w:shd w:fill="auto" w:val="clear"/>
-        <w:contextualSpacing w:val="0"/>
         <w:rPr>
           <w:color w:val="000000"/>
         </w:rPr>
@@ -2281,7 +2247,6 @@
           <w:between w:space="0" w:sz="0" w:val="nil"/>
         </w:pBdr>
         <w:shd w:fill="auto" w:val="clear"/>
-        <w:contextualSpacing w:val="0"/>
         <w:rPr>
           <w:color w:val="000000"/>
         </w:rPr>
@@ -2378,7 +2343,6 @@
           <w:between w:space="0" w:sz="0" w:val="nil"/>
         </w:pBdr>
         <w:shd w:fill="auto" w:val="clear"/>
-        <w:contextualSpacing w:val="0"/>
         <w:rPr>
           <w:color w:val="000000"/>
         </w:rPr>
@@ -2430,7 +2394,6 @@
           <w:between w:space="0" w:sz="0" w:val="nil"/>
         </w:pBdr>
         <w:shd w:fill="auto" w:val="clear"/>
-        <w:contextualSpacing w:val="0"/>
         <w:rPr>
           <w:color w:val="000000"/>
         </w:rPr>
@@ -2486,7 +2449,6 @@
           <w:between w:space="0" w:sz="0" w:val="nil"/>
         </w:pBdr>
         <w:shd w:fill="auto" w:val="clear"/>
-        <w:contextualSpacing w:val="0"/>
         <w:rPr>
           <w:rFonts w:ascii="Courier New" w:cs="Courier New" w:eastAsia="Courier New" w:hAnsi="Courier New"/>
           <w:color w:val="7f6000"/>
@@ -2523,7 +2485,6 @@
           <w:between w:space="0" w:sz="0" w:val="nil"/>
         </w:pBdr>
         <w:shd w:fill="auto" w:val="clear"/>
-        <w:contextualSpacing w:val="0"/>
         <w:rPr>
           <w:rFonts w:ascii="Courier New" w:cs="Courier New" w:eastAsia="Courier New" w:hAnsi="Courier New"/>
           <w:color w:val="7f6000"/>
@@ -2548,7 +2509,6 @@
           <w:between w:space="0" w:sz="0" w:val="nil"/>
         </w:pBdr>
         <w:shd w:fill="auto" w:val="clear"/>
-        <w:contextualSpacing w:val="0"/>
         <w:rPr>
           <w:color w:val="000000"/>
         </w:rPr>
@@ -2631,7 +2591,6 @@
           <w:between w:space="0" w:sz="0" w:val="nil"/>
         </w:pBdr>
         <w:shd w:fill="auto" w:val="clear"/>
-        <w:contextualSpacing w:val="0"/>
         <w:rPr>
           <w:color w:val="000000"/>
         </w:rPr>
@@ -2697,7 +2656,6 @@
           <w:between w:space="0" w:sz="0" w:val="nil"/>
         </w:pBdr>
         <w:shd w:fill="auto" w:val="clear"/>
-        <w:contextualSpacing w:val="0"/>
         <w:rPr>
           <w:color w:val="000000"/>
         </w:rPr>
@@ -2763,7 +2721,6 @@
           <w:between w:space="0" w:sz="0" w:val="nil"/>
         </w:pBdr>
         <w:shd w:fill="auto" w:val="clear"/>
-        <w:contextualSpacing w:val="0"/>
         <w:rPr>
           <w:color w:val="000000"/>
         </w:rPr>
@@ -2829,7 +2786,6 @@
           <w:between w:space="0" w:sz="0" w:val="nil"/>
         </w:pBdr>
         <w:shd w:fill="auto" w:val="clear"/>
-        <w:contextualSpacing w:val="0"/>
         <w:rPr>
           <w:color w:val="000000"/>
         </w:rPr>
@@ -2902,7 +2858,6 @@
           <w:between w:space="0" w:sz="0" w:val="nil"/>
         </w:pBdr>
         <w:shd w:fill="auto" w:val="clear"/>
-        <w:contextualSpacing w:val="0"/>
         <w:rPr>
           <w:color w:val="000000"/>
         </w:rPr>
@@ -2941,7 +2896,6 @@
           <w:between w:space="0" w:sz="0" w:val="nil"/>
         </w:pBdr>
         <w:shd w:fill="auto" w:val="clear"/>
-        <w:contextualSpacing w:val="0"/>
         <w:rPr>
           <w:color w:val="000000"/>
         </w:rPr>
@@ -2993,7 +2947,6 @@
           <w:between w:space="0" w:sz="0" w:val="nil"/>
         </w:pBdr>
         <w:shd w:fill="auto" w:val="clear"/>
-        <w:contextualSpacing w:val="0"/>
         <w:rPr>
           <w:color w:val="000000"/>
         </w:rPr>
@@ -3093,7 +3046,6 @@
           <w:between w:space="0" w:sz="0" w:val="nil"/>
         </w:pBdr>
         <w:shd w:fill="auto" w:val="clear"/>
-        <w:contextualSpacing w:val="0"/>
         <w:rPr>
           <w:color w:val="000000"/>
         </w:rPr>
@@ -3152,7 +3104,6 @@
           <w:between w:space="0" w:sz="0" w:val="nil"/>
         </w:pBdr>
         <w:shd w:fill="auto" w:val="clear"/>
-        <w:contextualSpacing w:val="0"/>
         <w:rPr>
           <w:color w:val="000000"/>
         </w:rPr>
@@ -3211,7 +3162,6 @@
           <w:between w:space="0" w:sz="0" w:val="nil"/>
         </w:pBdr>
         <w:shd w:fill="auto" w:val="clear"/>
-        <w:contextualSpacing w:val="0"/>
         <w:rPr>
           <w:color w:val="000000"/>
         </w:rPr>
@@ -3402,7 +3352,6 @@
           <w:between w:space="0" w:sz="0" w:val="nil"/>
         </w:pBdr>
         <w:shd w:fill="auto" w:val="clear"/>
-        <w:contextualSpacing w:val="0"/>
         <w:rPr>
           <w:color w:val="000000"/>
         </w:rPr>
@@ -3468,7 +3417,6 @@
           <w:between w:space="0" w:sz="0" w:val="nil"/>
         </w:pBdr>
         <w:shd w:fill="auto" w:val="clear"/>
-        <w:contextualSpacing w:val="0"/>
         <w:rPr>
           <w:color w:val="000000"/>
         </w:rPr>
@@ -3500,29 +3448,27 @@
           <w:between w:space="0" w:sz="0" w:val="nil"/>
         </w:pBdr>
         <w:shd w:fill="auto" w:val="clear"/>
-        <w:contextualSpacing w:val="0"/>
-        <w:rPr>
-          <w:color w:val="000000"/>
-        </w:rPr>
-      </w:pPr>
-      <w:r>
-        <w:rPr>
-          <w:rtl w:val="0"/>
-        </w:rPr>
-      </w:r>
-    </w:p>
-    <w:p>
-      <w:pPr>
-        <w:widowControl w:val="0"/>
-        <w:pBdr>
-          <w:top w:space="0" w:sz="0" w:val="nil"/>
-          <w:left w:space="0" w:sz="0" w:val="nil"/>
-          <w:bottom w:space="0" w:sz="0" w:val="nil"/>
-          <w:right w:space="0" w:sz="0" w:val="nil"/>
-          <w:between w:space="0" w:sz="0" w:val="nil"/>
-        </w:pBdr>
-        <w:shd w:fill="auto" w:val="clear"/>
-        <w:contextualSpacing w:val="0"/>
+        <w:rPr>
+          <w:color w:val="000000"/>
+        </w:rPr>
+      </w:pPr>
+      <w:r>
+        <w:rPr>
+          <w:rtl w:val="0"/>
+        </w:rPr>
+      </w:r>
+    </w:p>
+    <w:p>
+      <w:pPr>
+        <w:widowControl w:val="0"/>
+        <w:pBdr>
+          <w:top w:space="0" w:sz="0" w:val="nil"/>
+          <w:left w:space="0" w:sz="0" w:val="nil"/>
+          <w:bottom w:space="0" w:sz="0" w:val="nil"/>
+          <w:right w:space="0" w:sz="0" w:val="nil"/>
+          <w:between w:space="0" w:sz="0" w:val="nil"/>
+        </w:pBdr>
+        <w:shd w:fill="auto" w:val="clear"/>
         <w:rPr>
           <w:color w:val="000000"/>
         </w:rPr>
@@ -3554,7 +3500,6 @@
           <w:between w:space="0" w:sz="0" w:val="nil"/>
         </w:pBdr>
         <w:shd w:fill="auto" w:val="clear"/>
-        <w:contextualSpacing w:val="0"/>
         <w:rPr>
           <w:color w:val="000000"/>
         </w:rPr>
@@ -3586,7 +3531,6 @@
           <w:between w:space="0" w:sz="0" w:val="nil"/>
         </w:pBdr>
         <w:shd w:fill="auto" w:val="clear"/>
-        <w:contextualSpacing w:val="0"/>
         <w:rPr>
           <w:color w:val="000000"/>
         </w:rPr>
@@ -3716,7 +3660,6 @@
           <w:between w:space="0" w:sz="0" w:val="nil"/>
         </w:pBdr>
         <w:shd w:fill="auto" w:val="clear"/>
-        <w:contextualSpacing w:val="0"/>
         <w:rPr>
           <w:color w:val="000000"/>
         </w:rPr>
@@ -3849,7 +3792,6 @@
           <w:between w:space="0" w:sz="0" w:val="nil"/>
         </w:pBdr>
         <w:shd w:fill="auto" w:val="clear"/>
-        <w:contextualSpacing w:val="0"/>
         <w:rPr>
           <w:color w:val="000000"/>
         </w:rPr>
@@ -3896,29 +3838,27 @@
           <w:between w:space="0" w:sz="0" w:val="nil"/>
         </w:pBdr>
         <w:shd w:fill="auto" w:val="clear"/>
-        <w:contextualSpacing w:val="0"/>
-        <w:rPr>
-          <w:color w:val="000000"/>
-        </w:rPr>
-      </w:pPr>
-      <w:r>
-        <w:rPr>
-          <w:rtl w:val="0"/>
-        </w:rPr>
-      </w:r>
-    </w:p>
-    <w:p>
-      <w:pPr>
-        <w:widowControl w:val="0"/>
-        <w:pBdr>
-          <w:top w:space="0" w:sz="0" w:val="nil"/>
-          <w:left w:space="0" w:sz="0" w:val="nil"/>
-          <w:bottom w:space="0" w:sz="0" w:val="nil"/>
-          <w:right w:space="0" w:sz="0" w:val="nil"/>
-          <w:between w:space="0" w:sz="0" w:val="nil"/>
-        </w:pBdr>
-        <w:shd w:fill="auto" w:val="clear"/>
-        <w:contextualSpacing w:val="0"/>
+        <w:rPr>
+          <w:color w:val="000000"/>
+        </w:rPr>
+      </w:pPr>
+      <w:r>
+        <w:rPr>
+          <w:rtl w:val="0"/>
+        </w:rPr>
+      </w:r>
+    </w:p>
+    <w:p>
+      <w:pPr>
+        <w:widowControl w:val="0"/>
+        <w:pBdr>
+          <w:top w:space="0" w:sz="0" w:val="nil"/>
+          <w:left w:space="0" w:sz="0" w:val="nil"/>
+          <w:bottom w:space="0" w:sz="0" w:val="nil"/>
+          <w:right w:space="0" w:sz="0" w:val="nil"/>
+          <w:between w:space="0" w:sz="0" w:val="nil"/>
+        </w:pBdr>
+        <w:shd w:fill="auto" w:val="clear"/>
         <w:rPr>
           <w:color w:val="000000"/>
         </w:rPr>
@@ -3950,7 +3890,6 @@
           <w:between w:space="0" w:sz="0" w:val="nil"/>
         </w:pBdr>
         <w:shd w:fill="auto" w:val="clear"/>
-        <w:contextualSpacing w:val="0"/>
         <w:rPr>
           <w:color w:val="000000"/>
         </w:rPr>
@@ -3982,7 +3921,6 @@
           <w:between w:space="0" w:sz="0" w:val="nil"/>
         </w:pBdr>
         <w:shd w:fill="auto" w:val="clear"/>
-        <w:contextualSpacing w:val="0"/>
         <w:rPr>
           <w:color w:val="000000"/>
         </w:rPr>
@@ -4058,7 +3996,6 @@
           <w:between w:space="0" w:sz="0" w:val="nil"/>
         </w:pBdr>
         <w:shd w:fill="auto" w:val="clear"/>
-        <w:contextualSpacing w:val="0"/>
         <w:rPr/>
       </w:pPr>
       <w:r>
@@ -4088,7 +4025,6 @@
           <w:between w:space="0" w:sz="0" w:val="nil"/>
         </w:pBdr>
         <w:shd w:fill="auto" w:val="clear"/>
-        <w:contextualSpacing w:val="0"/>
         <w:rPr>
           <w:rFonts w:ascii="Courier New" w:cs="Courier New" w:eastAsia="Courier New" w:hAnsi="Courier New"/>
           <w:color w:val="7f6000"/>
@@ -4134,7 +4070,6 @@
           <w:between w:space="0" w:sz="0" w:val="nil"/>
         </w:pBdr>
         <w:shd w:fill="auto" w:val="clear"/>
-        <w:contextualSpacing w:val="0"/>
         <w:rPr>
           <w:color w:val="000000"/>
         </w:rPr>
@@ -4237,7 +4172,6 @@
           <w:between w:space="0" w:sz="0" w:val="nil"/>
         </w:pBdr>
         <w:shd w:fill="auto" w:val="clear"/>
-        <w:contextualSpacing w:val="0"/>
         <w:rPr>
           <w:color w:val="000000"/>
         </w:rPr>
@@ -4323,7 +4257,6 @@
           <w:between w:space="0" w:sz="0" w:val="nil"/>
         </w:pBdr>
         <w:shd w:fill="auto" w:val="clear"/>
-        <w:contextualSpacing w:val="0"/>
         <w:rPr>
           <w:color w:val="000000"/>
         </w:rPr>
@@ -4382,7 +4315,6 @@
           <w:between w:space="0" w:sz="0" w:val="nil"/>
         </w:pBdr>
         <w:shd w:fill="auto" w:val="clear"/>
-        <w:contextualSpacing w:val="0"/>
         <w:rPr>
           <w:color w:val="000000"/>
         </w:rPr>
@@ -4454,7 +4386,6 @@
           <w:between w:space="0" w:sz="0" w:val="nil"/>
         </w:pBdr>
         <w:shd w:fill="auto" w:val="clear"/>
-        <w:contextualSpacing w:val="0"/>
         <w:rPr>
           <w:color w:val="000000"/>
         </w:rPr>
@@ -4493,7 +4424,6 @@
           <w:between w:space="0" w:sz="0" w:val="nil"/>
         </w:pBdr>
         <w:shd w:fill="auto" w:val="clear"/>
-        <w:contextualSpacing w:val="0"/>
         <w:rPr>
           <w:color w:val="000000"/>
         </w:rPr>
@@ -4532,7 +4462,6 @@
           <w:between w:space="0" w:sz="0" w:val="nil"/>
         </w:pBdr>
         <w:shd w:fill="auto" w:val="clear"/>
-        <w:contextualSpacing w:val="0"/>
         <w:rPr>
           <w:color w:val="000000"/>
         </w:rPr>
@@ -4625,7 +4554,6 @@
           <w:between w:space="0" w:sz="0" w:val="nil"/>
         </w:pBdr>
         <w:shd w:fill="auto" w:val="clear"/>
-        <w:contextualSpacing w:val="0"/>
         <w:rPr>
           <w:color w:val="000000"/>
         </w:rPr>
@@ -4684,7 +4612,6 @@
           <w:between w:space="0" w:sz="0" w:val="nil"/>
         </w:pBdr>
         <w:shd w:fill="auto" w:val="clear"/>
-        <w:contextualSpacing w:val="0"/>
         <w:rPr>
           <w:color w:val="000000"/>
         </w:rPr>
@@ -4723,7 +4650,6 @@
           <w:between w:space="0" w:sz="0" w:val="nil"/>
         </w:pBdr>
         <w:shd w:fill="auto" w:val="clear"/>
-        <w:contextualSpacing w:val="0"/>
         <w:rPr>
           <w:color w:val="000000"/>
         </w:rPr>
@@ -4816,7 +4742,6 @@
           <w:between w:space="0" w:sz="0" w:val="nil"/>
         </w:pBdr>
         <w:shd w:fill="auto" w:val="clear"/>
-        <w:contextualSpacing w:val="0"/>
         <w:rPr>
           <w:color w:val="000000"/>
         </w:rPr>
@@ -4875,7 +4800,6 @@
           <w:between w:space="0" w:sz="0" w:val="nil"/>
         </w:pBdr>
         <w:shd w:fill="auto" w:val="clear"/>
-        <w:contextualSpacing w:val="0"/>
         <w:rPr>
           <w:color w:val="000000"/>
         </w:rPr>
@@ -4934,7 +4858,6 @@
           <w:between w:space="0" w:sz="0" w:val="nil"/>
         </w:pBdr>
         <w:shd w:fill="auto" w:val="clear"/>
-        <w:contextualSpacing w:val="0"/>
         <w:rPr>
           <w:color w:val="000000"/>
         </w:rPr>
@@ -5027,7 +4950,6 @@
           <w:between w:space="0" w:sz="0" w:val="nil"/>
         </w:pBdr>
         <w:shd w:fill="auto" w:val="clear"/>
-        <w:contextualSpacing w:val="0"/>
         <w:rPr>
           <w:color w:val="000000"/>
         </w:rPr>
@@ -5120,7 +5042,6 @@
           <w:between w:space="0" w:sz="0" w:val="nil"/>
         </w:pBdr>
         <w:shd w:fill="auto" w:val="clear"/>
-        <w:contextualSpacing w:val="0"/>
         <w:rPr>
           <w:color w:val="000000"/>
         </w:rPr>
@@ -5179,7 +5100,6 @@
           <w:between w:space="0" w:sz="0" w:val="nil"/>
         </w:pBdr>
         <w:shd w:fill="auto" w:val="clear"/>
-        <w:contextualSpacing w:val="0"/>
         <w:rPr>
           <w:color w:val="000000"/>
         </w:rPr>
@@ -5218,7 +5138,6 @@
           <w:between w:space="0" w:sz="0" w:val="nil"/>
         </w:pBdr>
         <w:shd w:fill="auto" w:val="clear"/>
-        <w:contextualSpacing w:val="0"/>
         <w:rPr>
           <w:color w:val="000000"/>
         </w:rPr>
@@ -5257,7 +5176,6 @@
           <w:between w:space="0" w:sz="0" w:val="nil"/>
         </w:pBdr>
         <w:shd w:fill="auto" w:val="clear"/>
-        <w:contextualSpacing w:val="0"/>
         <w:rPr>
           <w:color w:val="000000"/>
         </w:rPr>
@@ -5323,7 +5241,6 @@
           <w:between w:space="0" w:sz="0" w:val="nil"/>
         </w:pBdr>
         <w:shd w:fill="auto" w:val="clear"/>
-        <w:contextualSpacing w:val="0"/>
         <w:rPr>
           <w:color w:val="000000"/>
         </w:rPr>
@@ -5389,7 +5306,6 @@
           <w:between w:space="0" w:sz="0" w:val="nil"/>
         </w:pBdr>
         <w:shd w:fill="auto" w:val="clear"/>
-        <w:contextualSpacing w:val="0"/>
         <w:rPr>
           <w:color w:val="000000"/>
         </w:rPr>
@@ -5428,7 +5344,6 @@
           <w:between w:space="0" w:sz="0" w:val="nil"/>
         </w:pBdr>
         <w:shd w:fill="auto" w:val="clear"/>
-        <w:contextualSpacing w:val="0"/>
         <w:rPr>
           <w:color w:val="000000"/>
         </w:rPr>
@@ -5487,7 +5402,6 @@
           <w:between w:space="0" w:sz="0" w:val="nil"/>
         </w:pBdr>
         <w:shd w:fill="auto" w:val="clear"/>
-        <w:contextualSpacing w:val="0"/>
         <w:rPr>
           <w:color w:val="000000"/>
         </w:rPr>
@@ -5546,7 +5460,6 @@
           <w:between w:space="0" w:sz="0" w:val="nil"/>
         </w:pBdr>
         <w:shd w:fill="auto" w:val="clear"/>
-        <w:contextualSpacing w:val="0"/>
         <w:rPr>
           <w:color w:val="000000"/>
         </w:rPr>
@@ -5585,7 +5498,6 @@
           <w:between w:space="0" w:sz="0" w:val="nil"/>
         </w:pBdr>
         <w:shd w:fill="auto" w:val="clear"/>
-        <w:contextualSpacing w:val="0"/>
         <w:rPr>
           <w:rFonts w:ascii="Courier New" w:cs="Courier New" w:eastAsia="Courier New" w:hAnsi="Courier New"/>
           <w:color w:val="a9a9a9"/>
@@ -5701,7 +5613,6 @@
           <w:between w:space="0" w:sz="0" w:val="nil"/>
         </w:pBdr>
         <w:shd w:fill="auto" w:val="clear"/>
-        <w:contextualSpacing w:val="0"/>
         <w:rPr>
           <w:color w:val="000000"/>
         </w:rPr>
@@ -5776,7 +5687,6 @@
           <w:between w:space="0" w:sz="0" w:val="nil"/>
         </w:pBdr>
         <w:shd w:fill="auto" w:val="clear"/>
-        <w:contextualSpacing w:val="0"/>
         <w:rPr>
           <w:color w:val="000000"/>
         </w:rPr>
@@ -5848,7 +5758,6 @@
           <w:between w:space="0" w:sz="0" w:val="nil"/>
         </w:pBdr>
         <w:shd w:fill="auto" w:val="clear"/>
-        <w:contextualSpacing w:val="0"/>
         <w:rPr>
           <w:color w:val="000000"/>
         </w:rPr>
@@ -5907,7 +5816,6 @@
           <w:between w:space="0" w:sz="0" w:val="nil"/>
         </w:pBdr>
         <w:shd w:fill="auto" w:val="clear"/>
-        <w:contextualSpacing w:val="0"/>
         <w:rPr>
           <w:color w:val="000000"/>
         </w:rPr>
@@ -5966,7 +5874,6 @@
           <w:between w:space="0" w:sz="0" w:val="nil"/>
         </w:pBdr>
         <w:shd w:fill="auto" w:val="clear"/>
-        <w:contextualSpacing w:val="0"/>
         <w:rPr>
           <w:color w:val="000000"/>
         </w:rPr>
@@ -6025,7 +5932,6 @@
           <w:between w:space="0" w:sz="0" w:val="nil"/>
         </w:pBdr>
         <w:shd w:fill="auto" w:val="clear"/>
-        <w:contextualSpacing w:val="0"/>
         <w:rPr>
           <w:color w:val="000000"/>
         </w:rPr>
@@ -6084,7 +5990,6 @@
           <w:between w:space="0" w:sz="0" w:val="nil"/>
         </w:pBdr>
         <w:shd w:fill="auto" w:val="clear"/>
-        <w:contextualSpacing w:val="0"/>
         <w:rPr>
           <w:color w:val="000000"/>
         </w:rPr>
@@ -6143,7 +6048,6 @@
           <w:between w:space="0" w:sz="0" w:val="nil"/>
         </w:pBdr>
         <w:shd w:fill="auto" w:val="clear"/>
-        <w:contextualSpacing w:val="0"/>
         <w:rPr>
           <w:color w:val="000000"/>
         </w:rPr>
@@ -6182,7 +6086,6 @@
           <w:between w:space="0" w:sz="0" w:val="nil"/>
         </w:pBdr>
         <w:shd w:fill="auto" w:val="clear"/>
-        <w:contextualSpacing w:val="0"/>
         <w:rPr>
           <w:color w:val="000000"/>
         </w:rPr>
@@ -6241,7 +6144,6 @@
           <w:between w:space="0" w:sz="0" w:val="nil"/>
         </w:pBdr>
         <w:shd w:fill="auto" w:val="clear"/>
-        <w:contextualSpacing w:val="0"/>
         <w:rPr>
           <w:color w:val="000000"/>
         </w:rPr>
@@ -6300,7 +6202,6 @@
           <w:between w:space="0" w:sz="0" w:val="nil"/>
         </w:pBdr>
         <w:shd w:fill="auto" w:val="clear"/>
-        <w:contextualSpacing w:val="0"/>
         <w:rPr>
           <w:color w:val="000000"/>
         </w:rPr>
@@ -6359,7 +6260,6 @@
           <w:between w:space="0" w:sz="0" w:val="nil"/>
         </w:pBdr>
         <w:shd w:fill="auto" w:val="clear"/>
-        <w:contextualSpacing w:val="0"/>
         <w:rPr>
           <w:color w:val="000000"/>
         </w:rPr>
@@ -6418,7 +6318,6 @@
           <w:between w:space="0" w:sz="0" w:val="nil"/>
         </w:pBdr>
         <w:shd w:fill="auto" w:val="clear"/>
-        <w:contextualSpacing w:val="0"/>
         <w:rPr>
           <w:color w:val="000000"/>
         </w:rPr>
@@ -6477,29 +6376,27 @@
           <w:between w:space="0" w:sz="0" w:val="nil"/>
         </w:pBdr>
         <w:shd w:fill="auto" w:val="clear"/>
-        <w:contextualSpacing w:val="0"/>
-        <w:rPr>
-          <w:color w:val="000000"/>
-        </w:rPr>
-      </w:pPr>
-      <w:r>
-        <w:rPr>
-          <w:rtl w:val="0"/>
-        </w:rPr>
-      </w:r>
-    </w:p>
-    <w:p>
-      <w:pPr>
-        <w:widowControl w:val="0"/>
-        <w:pBdr>
-          <w:top w:space="0" w:sz="0" w:val="nil"/>
-          <w:left w:space="0" w:sz="0" w:val="nil"/>
-          <w:bottom w:space="0" w:sz="0" w:val="nil"/>
-          <w:right w:space="0" w:sz="0" w:val="nil"/>
-          <w:between w:space="0" w:sz="0" w:val="nil"/>
-        </w:pBdr>
-        <w:shd w:fill="auto" w:val="clear"/>
-        <w:contextualSpacing w:val="0"/>
+        <w:rPr>
+          <w:color w:val="000000"/>
+        </w:rPr>
+      </w:pPr>
+      <w:r>
+        <w:rPr>
+          <w:rtl w:val="0"/>
+        </w:rPr>
+      </w:r>
+    </w:p>
+    <w:p>
+      <w:pPr>
+        <w:widowControl w:val="0"/>
+        <w:pBdr>
+          <w:top w:space="0" w:sz="0" w:val="nil"/>
+          <w:left w:space="0" w:sz="0" w:val="nil"/>
+          <w:bottom w:space="0" w:sz="0" w:val="nil"/>
+          <w:right w:space="0" w:sz="0" w:val="nil"/>
+          <w:between w:space="0" w:sz="0" w:val="nil"/>
+        </w:pBdr>
+        <w:shd w:fill="auto" w:val="clear"/>
         <w:rPr>
           <w:color w:val="000000"/>
         </w:rPr>
@@ -6677,7 +6574,6 @@
           <w:between w:space="0" w:sz="0" w:val="nil"/>
         </w:pBdr>
         <w:shd w:fill="auto" w:val="clear"/>
-        <w:contextualSpacing w:val="0"/>
         <w:rPr>
           <w:color w:val="000000"/>
         </w:rPr>
@@ -6725,7 +6621,6 @@
         <w:shd w:fill="auto" w:val="clear"/>
         <w:spacing w:after="0" w:before="0" w:line="240" w:lineRule="auto"/>
         <w:ind w:left="0" w:right="0" w:firstLine="0"/>
-        <w:contextualSpacing w:val="0"/>
         <w:jc w:val="left"/>
         <w:rPr>
           <w:rFonts w:ascii="Arial" w:cs="Arial" w:eastAsia="Arial" w:hAnsi="Arial"/>
@@ -6776,7 +6671,6 @@
         <w:shd w:fill="auto" w:val="clear"/>
         <w:spacing w:after="0" w:before="0" w:line="240" w:lineRule="auto"/>
         <w:ind w:left="0" w:right="0" w:firstLine="0"/>
-        <w:contextualSpacing w:val="0"/>
         <w:jc w:val="left"/>
         <w:rPr>
           <w:rFonts w:ascii="Arial" w:cs="Arial" w:eastAsia="Arial" w:hAnsi="Arial"/>
@@ -6827,7 +6721,6 @@
         <w:shd w:fill="auto" w:val="clear"/>
         <w:spacing w:after="0" w:before="0" w:line="240" w:lineRule="auto"/>
         <w:ind w:left="0" w:right="0" w:firstLine="0"/>
-        <w:contextualSpacing w:val="0"/>
         <w:jc w:val="left"/>
         <w:rPr>
           <w:rFonts w:ascii="Arial" w:cs="Arial" w:eastAsia="Arial" w:hAnsi="Arial"/>
@@ -6878,7 +6771,6 @@
         <w:shd w:fill="auto" w:val="clear"/>
         <w:spacing w:after="0" w:before="0" w:line="240" w:lineRule="auto"/>
         <w:ind w:left="0" w:right="0" w:firstLine="0"/>
-        <w:contextualSpacing w:val="0"/>
         <w:jc w:val="left"/>
         <w:rPr>
           <w:rFonts w:ascii="Arial" w:cs="Arial" w:eastAsia="Arial" w:hAnsi="Arial"/>
@@ -6929,7 +6821,6 @@
         <w:shd w:fill="auto" w:val="clear"/>
         <w:spacing w:after="0" w:before="0" w:line="240" w:lineRule="auto"/>
         <w:ind w:left="0" w:right="0" w:firstLine="0"/>
-        <w:contextualSpacing w:val="0"/>
         <w:jc w:val="left"/>
         <w:rPr>
           <w:rFonts w:ascii="Arial" w:cs="Arial" w:eastAsia="Arial" w:hAnsi="Arial"/>
@@ -6980,7 +6871,6 @@
         <w:shd w:fill="auto" w:val="clear"/>
         <w:spacing w:after="0" w:before="0" w:line="240" w:lineRule="auto"/>
         <w:ind w:left="0" w:right="0" w:firstLine="0"/>
-        <w:contextualSpacing w:val="0"/>
         <w:jc w:val="left"/>
         <w:rPr>
           <w:rFonts w:ascii="Arial" w:cs="Arial" w:eastAsia="Arial" w:hAnsi="Arial"/>
@@ -7031,7 +6921,6 @@
         <w:shd w:fill="auto" w:val="clear"/>
         <w:spacing w:after="0" w:before="0" w:line="240" w:lineRule="auto"/>
         <w:ind w:left="0" w:right="0" w:firstLine="0"/>
-        <w:contextualSpacing w:val="0"/>
         <w:jc w:val="left"/>
         <w:rPr>
           <w:rFonts w:ascii="Arial" w:cs="Arial" w:eastAsia="Arial" w:hAnsi="Arial"/>
@@ -7082,7 +6971,6 @@
         <w:shd w:fill="auto" w:val="clear"/>
         <w:spacing w:after="0" w:before="0" w:line="240" w:lineRule="auto"/>
         <w:ind w:left="0" w:right="0" w:firstLine="0"/>
-        <w:contextualSpacing w:val="0"/>
         <w:jc w:val="left"/>
         <w:rPr>
           <w:rFonts w:ascii="Arial" w:cs="Arial" w:eastAsia="Arial" w:hAnsi="Arial"/>
@@ -7131,7 +7019,6 @@
         <w:shd w:fill="auto" w:val="clear"/>
         <w:spacing w:after="0" w:before="0" w:line="240" w:lineRule="auto"/>
         <w:ind w:left="0" w:right="0" w:firstLine="0"/>
-        <w:contextualSpacing w:val="0"/>
         <w:jc w:val="left"/>
         <w:rPr>
           <w:rFonts w:ascii="Arial" w:cs="Arial" w:eastAsia="Arial" w:hAnsi="Arial"/>
@@ -7182,7 +7069,6 @@
         <w:shd w:fill="auto" w:val="clear"/>
         <w:spacing w:after="0" w:before="0" w:line="240" w:lineRule="auto"/>
         <w:ind w:left="0" w:right="0" w:firstLine="0"/>
-        <w:contextualSpacing w:val="0"/>
         <w:jc w:val="left"/>
         <w:rPr>
           <w:rFonts w:ascii="Arial" w:cs="Arial" w:eastAsia="Arial" w:hAnsi="Arial"/>

</xml_diff>